<commit_message>
Merge Arch's copy-edits into P0035
</commit_message>
<xml_diff>
--- a/P0335-context-tokens.docx
+++ b/P0335-context-tokens.docx
@@ -19,11 +19,21 @@
       <w:r>
         <w:tab/>
       </w:r>
-      <w:fldSimple w:instr=" DOCPROPERTY  &quot;Document number&quot;  \* MERGEFORMAT ">
-        <w:r>
-          <w:t>D0335R0</w:t>
-        </w:r>
-      </w:fldSimple>
+      <w:r>
+        <w:fldChar w:fldCharType="begin"/>
+      </w:r>
+      <w:r>
+        <w:instrText xml:space="preserve"> DOCPROPERTY  "Document number"  \* MERGEFORMAT </w:instrText>
+      </w:r>
+      <w:r>
+        <w:fldChar w:fldCharType="separate"/>
+      </w:r>
+      <w:r>
+        <w:t>D0335R0</w:t>
+      </w:r>
+      <w:r>
+        <w:fldChar w:fldCharType="end"/>
+      </w:r>
     </w:p>
     <w:p>
       <w:pPr>
@@ -55,7 +65,7 @@
         <w:rPr>
           <w:noProof/>
         </w:rPr>
-        <w:t>2016-05-17</w:t>
+        <w:t>2016-05-18</w:t>
       </w:r>
       <w:r>
         <w:fldChar w:fldCharType="end"/>
@@ -1291,7 +1301,13 @@
         <w:t>par</w:t>
       </w:r>
       <w:r>
-        <w:t xml:space="preserve"> would render this code incorrect – undefined behavior.  It would be better such a substitution to render the code to be ill-formed</w:t>
+        <w:t xml:space="preserve"> would render this code incorrect – undefined behavior.  It would be better </w:t>
+      </w:r>
+      <w:r>
+        <w:t xml:space="preserve">that </w:t>
+      </w:r>
+      <w:r>
+        <w:t>such a substitution render the code ill-formed</w:t>
       </w:r>
       <w:r>
         <w:t xml:space="preserve">, but the library syntax does not give us a good way to express such a </w:t>
@@ -1308,37 +1324,37 @@
     </w:p>
     <w:p>
       <w:r>
+        <w:t xml:space="preserve">Although the </w:t>
+      </w:r>
+      <w:r>
+        <w:rPr>
+          <w:rStyle w:val="CodeFont"/>
+        </w:rPr>
+        <w:t>vector_execution</w:t>
+      </w:r>
+      <w:r>
+        <w:rPr>
+          <w:rStyle w:val="CodeFont"/>
+        </w:rPr>
+        <w:t>_policy</w:t>
+      </w:r>
+      <w:r>
+        <w:t xml:space="preserve"> is the first demonstrated example of this kind of problem, the problem will not remain limited to the </w:t>
+      </w:r>
+      <w:r>
+        <w:rPr>
+          <w:rStyle w:val="CodeFont"/>
+        </w:rPr>
+        <w:t>for_loop</w:t>
+      </w:r>
+      <w:r>
+        <w:t xml:space="preserve">, nor to the </w:t>
+      </w:r>
+      <w:r>
+        <w:rPr>
+          <w:rStyle w:val="CodeFont"/>
+        </w:rPr>
         <w:lastRenderedPageBreak/>
-        <w:t xml:space="preserve">Although the </w:t>
-      </w:r>
-      <w:r>
-        <w:rPr>
-          <w:rStyle w:val="CodeFont"/>
-        </w:rPr>
-        <w:t>vector_execution</w:t>
-      </w:r>
-      <w:r>
-        <w:rPr>
-          <w:rStyle w:val="CodeFont"/>
-        </w:rPr>
-        <w:t>_policy</w:t>
-      </w:r>
-      <w:r>
-        <w:t xml:space="preserve"> is the first demonstrated example of this kind of problem, the problem will not remain limited to the </w:t>
-      </w:r>
-      <w:r>
-        <w:rPr>
-          <w:rStyle w:val="CodeFont"/>
-        </w:rPr>
-        <w:t>for_loop</w:t>
-      </w:r>
-      <w:r>
-        <w:t xml:space="preserve">, nor to the </w:t>
-      </w:r>
-      <w:r>
-        <w:rPr>
-          <w:rStyle w:val="CodeFont"/>
-        </w:rPr>
         <w:t>vector_execution_policy</w:t>
       </w:r>
       <w:r>
@@ -1355,15 +1371,15 @@
       <w:pPr>
         <w:pStyle w:val="Heading1"/>
       </w:pPr>
-      <w:bookmarkStart w:id="2" w:name="_Toc177193269"/>
-      <w:bookmarkStart w:id="3" w:name="_Toc451282434"/>
+      <w:bookmarkStart w:id="2" w:name="_Toc451282434"/>
+      <w:bookmarkStart w:id="3" w:name="_Toc177193269"/>
       <w:r>
         <w:t>Proposal</w:t>
       </w:r>
       <w:r>
         <w:t xml:space="preserve"> overview</w:t>
       </w:r>
-      <w:bookmarkEnd w:id="3"/>
+      <w:bookmarkEnd w:id="2"/>
     </w:p>
     <w:p>
       <w:r>
@@ -1485,154 +1501,139 @@
         <w:t xml:space="preserve">The token can carry information about the </w:t>
       </w:r>
       <w:r>
-        <w:t>execution policy, the iteration of the loop, etc</w:t>
-      </w:r>
-      <w:proofErr w:type="gramStart"/>
-      <w:r>
-        <w:t>..</w:t>
-      </w:r>
-      <w:proofErr w:type="gramEnd"/>
+        <w:t xml:space="preserve">execution policy, the iteration of the loop, etc.. </w:t>
+      </w:r>
+      <w:r>
+        <w:t>The type of this context token is defined as a nested type within the execution policy:</w:t>
+      </w:r>
+    </w:p>
+    <w:p>
+      <w:pPr>
+        <w:pStyle w:val="Example"/>
+      </w:pPr>
+      <w:r>
+        <w:t>struct vector_execution_policy {</w:t>
+      </w:r>
+    </w:p>
+    <w:p>
+      <w:pPr>
+        <w:pStyle w:val="Example"/>
+      </w:pPr>
+      <w:r>
+        <w:t xml:space="preserve">    struct context_token { ... };</w:t>
+      </w:r>
+    </w:p>
+    <w:p>
+      <w:pPr>
+        <w:pStyle w:val="Example"/>
+      </w:pPr>
+      <w:r>
+        <w:t xml:space="preserve">    ...</w:t>
+      </w:r>
+    </w:p>
+    <w:p>
+      <w:pPr>
+        <w:pStyle w:val="Example"/>
+      </w:pPr>
+      <w:r>
+        <w:t>};</w:t>
+      </w:r>
+    </w:p>
+    <w:p>
+      <w:r>
+        <w:t xml:space="preserve">If the token is not needed, it can </w:t>
+      </w:r>
+      <w:r>
+        <w:t xml:space="preserve">simply </w:t>
+      </w:r>
+      <w:r>
+        <w:t xml:space="preserve">be omitted </w:t>
+      </w:r>
+      <w:r>
+        <w:t>from the argument list for</w:t>
+      </w:r>
+      <w:r>
+        <w:t xml:space="preserve"> the element-access function:</w:t>
+      </w:r>
+    </w:p>
+    <w:p>
+      <w:pPr>
+        <w:pStyle w:val="Example"/>
+      </w:pPr>
+      <w:r>
+        <w:t>parallel::for_each(parallel::vec, 0, N, [&amp;](int i){</w:t>
+      </w:r>
+    </w:p>
+    <w:p>
+      <w:pPr>
+        <w:pStyle w:val="Example"/>
+      </w:pPr>
+      <w:r>
+        <w:t xml:space="preserve">    A[i] = A[i + 1] + 10;</w:t>
+      </w:r>
+    </w:p>
+    <w:p>
+      <w:pPr>
+        <w:pStyle w:val="Example"/>
+      </w:pPr>
+      <w:r>
+        <w:t>});</w:t>
+      </w:r>
+    </w:p>
+    <w:p>
+      <w:r>
+        <w:t xml:space="preserve">Thus, existing uses of the parallel algorithms are unaffected by the context token. </w:t>
+      </w:r>
+      <w:r>
+        <w:t>This flexibility is enabled through the use of meta</w:t>
+      </w:r>
+      <w:r>
+        <w:t xml:space="preserve">programming </w:t>
+      </w:r>
+      <w:r>
+        <w:t xml:space="preserve">to invoke </w:t>
+      </w:r>
+      <w:r>
+        <w:t xml:space="preserve">the element access function </w:t>
+      </w:r>
+      <w:r>
+        <w:t xml:space="preserve">either with or without </w:t>
+      </w:r>
+      <w:r>
+        <w:t xml:space="preserve">extra initial argument.  If the </w:t>
+      </w:r>
+      <w:r>
+        <w:t>invocable object has overloads</w:t>
+      </w:r>
       <w:r>
         <w:t xml:space="preserve"> </w:t>
       </w:r>
       <w:r>
-        <w:t>The type of this context token is defined as a nested type within the execution policy:</w:t>
-      </w:r>
-    </w:p>
-    <w:p>
-      <w:pPr>
-        <w:pStyle w:val="Example"/>
-      </w:pPr>
-      <w:r>
-        <w:t>struct vector_execution_policy {</w:t>
-      </w:r>
-    </w:p>
-    <w:p>
-      <w:pPr>
-        <w:pStyle w:val="Example"/>
-      </w:pPr>
-      <w:r>
-        <w:t xml:space="preserve">    struct context_token { ... };</w:t>
-      </w:r>
-    </w:p>
-    <w:p>
-      <w:pPr>
-        <w:pStyle w:val="Example"/>
-      </w:pPr>
-      <w:r>
-        <w:t xml:space="preserve">    ...</w:t>
-      </w:r>
-    </w:p>
-    <w:p>
-      <w:pPr>
-        <w:pStyle w:val="Example"/>
-      </w:pPr>
-      <w:r>
-        <w:t>};</w:t>
-      </w:r>
-    </w:p>
-    <w:p>
-      <w:r>
-        <w:t xml:space="preserve">If the token is not needed, it can </w:t>
-      </w:r>
-      <w:r>
-        <w:t xml:space="preserve">simply </w:t>
-      </w:r>
-      <w:r>
-        <w:t xml:space="preserve">be omitted </w:t>
-      </w:r>
-      <w:r>
-        <w:t>from the argument list for</w:t>
-      </w:r>
-      <w:r>
-        <w:t xml:space="preserve"> the element-access function:</w:t>
-      </w:r>
-    </w:p>
-    <w:p>
-      <w:pPr>
-        <w:pStyle w:val="Example"/>
-      </w:pPr>
-      <w:r>
-        <w:t>parallel::for_each(parallel::vec, 0, N, [&amp;](int i){</w:t>
-      </w:r>
-    </w:p>
-    <w:p>
-      <w:pPr>
-        <w:pStyle w:val="Example"/>
-      </w:pPr>
-      <w:r>
-        <w:t xml:space="preserve">    A[i] = A[i + 1] + 10;</w:t>
-      </w:r>
-    </w:p>
-    <w:p>
-      <w:pPr>
-        <w:pStyle w:val="Example"/>
-      </w:pPr>
-      <w:r>
-        <w:t>});</w:t>
-      </w:r>
-    </w:p>
-    <w:p>
-      <w:r>
-        <w:t xml:space="preserve">Thus, existing uses of the parallel algorithms are unaffected by the context token. </w:t>
-      </w:r>
-      <w:r>
-        <w:t>This flexibility is enabled through the use of meta</w:t>
-      </w:r>
-      <w:r>
-        <w:t xml:space="preserve">programming that </w:t>
-      </w:r>
-      <w:r>
-        <w:t xml:space="preserve">to invoke </w:t>
-      </w:r>
-      <w:r>
-        <w:t xml:space="preserve">the element access function </w:t>
-      </w:r>
-      <w:r>
-        <w:t xml:space="preserve">either with or without </w:t>
-      </w:r>
-      <w:r>
-        <w:t xml:space="preserve">extra initial argument.  If the </w:t>
-      </w:r>
-      <w:r>
-        <w:t>invocable object has overloads</w:t>
-      </w:r>
-      <w:r>
-        <w:t xml:space="preserve"> </w:t>
-      </w:r>
-      <w:proofErr w:type="gramStart"/>
-      <w:r>
         <w:t>both</w:t>
       </w:r>
       <w:r>
-        <w:t xml:space="preserve"> with or</w:t>
-      </w:r>
-      <w:proofErr w:type="gramEnd"/>
-      <w:r>
-        <w:t xml:space="preserve"> without the extra argument, the overload with the extra argument is preferred.</w:t>
-      </w:r>
-      <w:bookmarkStart w:id="4" w:name="_GoBack"/>
+        <w:t xml:space="preserve"> with or without the extra argument, the overload with the extra argument is preferred.</w:t>
+      </w:r>
+    </w:p>
+    <w:p>
+      <w:pPr>
+        <w:pStyle w:val="Heading1"/>
+      </w:pPr>
+      <w:bookmarkStart w:id="4" w:name="_Toc451282435"/>
+      <w:r>
+        <w:t>Alternatives considered</w:t>
+      </w:r>
       <w:bookmarkEnd w:id="4"/>
     </w:p>
     <w:p>
-      <w:pPr>
-        <w:pStyle w:val="Heading1"/>
-      </w:pPr>
-      <w:bookmarkStart w:id="5" w:name="_Toc451282435"/>
-      <w:r>
-        <w:t>Alternatives considered</w:t>
+      <w:r>
+        <w:t>I briefly considered having the parallel context token be the same type as the execution policy.  However, the token can encapsulate more than the execution policy; it can contains enough context about the specific iteration to, for example, provide a type of thread-local storage, or a worker index, etc.</w:t>
+      </w:r>
+      <w:bookmarkStart w:id="5" w:name="_GoBack"/>
+      <w:r>
+        <w:t>.</w:t>
       </w:r>
       <w:bookmarkEnd w:id="5"/>
-    </w:p>
-    <w:p>
-      <w:r>
-        <w:t>I briefly considered having the parallel context token be the same type as the execution policy.  However, the token can encapsulate more than the execution policy; it can contains enough context about the specific iteration to, for example, provide a type of thread-local storage, or a worker index, etc</w:t>
-      </w:r>
-      <w:proofErr w:type="gramStart"/>
-      <w:r>
-        <w:t>..</w:t>
-      </w:r>
-      <w:proofErr w:type="gramEnd"/>
       <w:r>
         <w:t xml:space="preserve">  It may not be possible to provide functionality such as </w:t>
       </w:r>
@@ -1808,54 +1809,63 @@
       </w:pPr>
       <w:bookmarkStart w:id="9" w:name="_Toc451282439"/>
       <w:r>
-        <w:t xml:space="preserve">Define </w:t>
-      </w:r>
-      <w:proofErr w:type="spellStart"/>
-      <w:r>
+        <w:t>Define context_token nested type in each execution policie</w:t>
+      </w:r>
+      <w:bookmarkEnd w:id="9"/>
+    </w:p>
+    <w:p>
+      <w:r>
+        <w:t>Modify the first paragraph of section 2.1 [parallel.execpol.general], as follows:</w:t>
+      </w:r>
+    </w:p>
+    <w:p>
+      <w:pPr>
+        <w:pStyle w:val="WP"/>
+        <w:rPr>
+          <w:rStyle w:val="Addition"/>
+        </w:rPr>
+      </w:pPr>
+      <w:r>
+        <w:rPr>
+          <w:rStyle w:val="Addition"/>
+        </w:rPr>
+        <w:t xml:space="preserve">Every execution policy, </w:t>
+      </w:r>
+      <w:r>
+        <w:rPr>
+          <w:rStyle w:val="Addition"/>
+        </w:rPr>
+        <w:t xml:space="preserve">shall have a nested type named </w:t>
+      </w:r>
+      <w:r>
+        <w:rPr>
+          <w:rStyle w:val="CodeAddition"/>
+        </w:rPr>
         <w:t>context_token</w:t>
       </w:r>
-      <w:proofErr w:type="spellEnd"/>
-      <w:r>
-        <w:t xml:space="preserve"> nested type in each execution </w:t>
-      </w:r>
-      <w:proofErr w:type="spellStart"/>
-      <w:r>
-        <w:t>policie</w:t>
-      </w:r>
-      <w:bookmarkEnd w:id="9"/>
-      <w:proofErr w:type="spellEnd"/>
-    </w:p>
-    <w:p>
-      <w:r>
-        <w:t>Modify the first paragraph of section 2.1 [</w:t>
-      </w:r>
-      <w:proofErr w:type="spellStart"/>
-      <w:r>
-        <w:t>parallel.execpol.general</w:t>
-      </w:r>
-      <w:proofErr w:type="spellEnd"/>
-      <w:r>
-        <w:t>], as follows:</w:t>
-      </w:r>
-    </w:p>
-    <w:p>
-      <w:pPr>
-        <w:pStyle w:val="WP"/>
+      <w:r>
         <w:rPr>
           <w:rStyle w:val="Addition"/>
         </w:rPr>
-      </w:pPr>
+        <w:t xml:space="preserve">, which shall meet the requirements of </w:t>
+      </w:r>
+      <w:r>
+        <w:rPr>
+          <w:rStyle w:val="CodeAddition"/>
+        </w:rPr>
+        <w:t>CopyConstructible</w:t>
+      </w:r>
       <w:r>
         <w:rPr>
           <w:rStyle w:val="Addition"/>
         </w:rPr>
-        <w:t xml:space="preserve">Every execution policy, </w:t>
+        <w:t xml:space="preserve">. </w:t>
       </w:r>
       <w:r>
         <w:rPr>
           <w:rStyle w:val="Addition"/>
         </w:rPr>
-        <w:t xml:space="preserve">shall have a nested type named </w:t>
+        <w:t xml:space="preserve">Objects of </w:t>
       </w:r>
       <w:r>
         <w:rPr>
@@ -1867,36 +1877,6 @@
         <w:rPr>
           <w:rStyle w:val="Addition"/>
         </w:rPr>
-        <w:t xml:space="preserve">, which shall meet the requirements of </w:t>
-      </w:r>
-      <w:r>
-        <w:rPr>
-          <w:rStyle w:val="CodeAddition"/>
-        </w:rPr>
-        <w:t>CopyConstructible</w:t>
-      </w:r>
-      <w:r>
-        <w:rPr>
-          <w:rStyle w:val="Addition"/>
-        </w:rPr>
-        <w:t xml:space="preserve">. </w:t>
-      </w:r>
-      <w:r>
-        <w:rPr>
-          <w:rStyle w:val="Addition"/>
-        </w:rPr>
-        <w:t xml:space="preserve">Objects of </w:t>
-      </w:r>
-      <w:r>
-        <w:rPr>
-          <w:rStyle w:val="CodeAddition"/>
-        </w:rPr>
-        <w:t>context_token</w:t>
-      </w:r>
-      <w:r>
-        <w:rPr>
-          <w:rStyle w:val="Addition"/>
-        </w:rPr>
         <w:t xml:space="preserve"> type are created by the implementation and need not provide any other public constructors.</w:t>
       </w:r>
     </w:p>
@@ -1912,15 +1892,7 @@
     </w:p>
     <w:p>
       <w:r>
-        <w:t>Modify the first paragraph of section 4.1.2 [</w:t>
-      </w:r>
-      <w:proofErr w:type="spellStart"/>
-      <w:r>
-        <w:t>parallel.alg.general.exec</w:t>
-      </w:r>
-      <w:proofErr w:type="spellEnd"/>
-      <w:r>
-        <w:t>] as follows:</w:t>
+        <w:t>Modify the first paragraph of section 4.1.2 [parallel.alg.general.exec] as follows:</w:t>
       </w:r>
     </w:p>
     <w:p>
@@ -2132,14 +2104,9 @@
       <w:r>
         <w:t xml:space="preserve"> can take advantage of the context token.  Other element access functions, such as predicate </w:t>
       </w:r>
-      <w:proofErr w:type="spellStart"/>
       <w:r>
         <w:lastRenderedPageBreak/>
-        <w:t>functors</w:t>
-      </w:r>
-      <w:proofErr w:type="spellEnd"/>
-      <w:r>
-        <w:t xml:space="preserve"> and calls to </w:t>
+        <w:t xml:space="preserve">functors and calls to </w:t>
       </w:r>
       <w:r>
         <w:rPr>
@@ -2181,15 +2148,7 @@
     </w:p>
     <w:p>
       <w:r>
-        <w:t>Modify section [</w:t>
-      </w:r>
-      <w:proofErr w:type="spellStart"/>
-      <w:r>
-        <w:t>parallel.execpol.vec</w:t>
-      </w:r>
-      <w:proofErr w:type="spellEnd"/>
-      <w:r>
-        <w:t>] from P0076 as follows:</w:t>
+        <w:t>Modify section [parallel.execpol.vec] from P0076 as follows:</w:t>
       </w:r>
     </w:p>
     <w:p>
@@ -2459,67 +2418,21 @@
         <w:t>ordered_update</w:t>
       </w:r>
       <w:r>
-        <w:t xml:space="preserve"> from section </w:t>
-      </w:r>
-      <w:r>
-        <w:t>4.3 [</w:t>
-      </w:r>
-      <w:proofErr w:type="spellStart"/>
-      <w:r>
-        <w:t>parallel.alg.ops</w:t>
-      </w:r>
-      <w:proofErr w:type="spellEnd"/>
-      <w:r>
-        <w:t>]</w:t>
-      </w:r>
-      <w:r>
-        <w:t>.</w:t>
-      </w:r>
-    </w:p>
-    <w:p>
-      <w:r>
-        <w:t>Move the contents of sections [</w:t>
-      </w:r>
-      <w:proofErr w:type="spellStart"/>
-      <w:r>
-        <w:t>parallel.alg.vecoff</w:t>
-      </w:r>
-      <w:proofErr w:type="spellEnd"/>
-      <w:r>
-        <w:t>], [</w:t>
-      </w:r>
-      <w:proofErr w:type="spellStart"/>
-      <w:r>
-        <w:t>parallel.alg.ordupdate.class</w:t>
-      </w:r>
-      <w:proofErr w:type="spellEnd"/>
-      <w:r>
-        <w:t>] and [</w:t>
-      </w:r>
-      <w:proofErr w:type="spellStart"/>
-      <w:r>
-        <w:t>parallel.alg.ordupdate.func</w:t>
-      </w:r>
-      <w:proofErr w:type="spellEnd"/>
-      <w:r>
-        <w:t>]</w:t>
+        <w:t xml:space="preserve"> from section 4.3 [parallel.alg.ops].</w:t>
+      </w:r>
+    </w:p>
+    <w:p>
+      <w:r>
+        <w:t>Move the contents of sections [parallel.alg.vecoff], [parallel.alg.ordupdate.class] and [parallel.alg.ordupdate.func]</w:t>
       </w:r>
       <w:r>
         <w:t xml:space="preserve"> from P0076 into a new section entitled “</w:t>
       </w:r>
-      <w:proofErr w:type="spellStart"/>
       <w:r>
         <w:rPr>
           <w:rStyle w:val="CodeFont"/>
         </w:rPr>
-        <w:t>vector_execution_policy</w:t>
-      </w:r>
-      <w:proofErr w:type="spellEnd"/>
-      <w:r>
-        <w:rPr>
-          <w:rStyle w:val="CodeFont"/>
-        </w:rPr>
-        <w:t>::context_token</w:t>
+        <w:t>vector_execution_policy::context_token</w:t>
       </w:r>
       <w:r>
         <w:t xml:space="preserve"> members”, making the following small changes:</w:t>
@@ -2663,10 +2576,7 @@
         <w:t xml:space="preserve"> </w:t>
       </w:r>
       <w:r>
-        <w:t>is needed</w:t>
-      </w:r>
-      <w:r>
-        <w:t>.</w:t>
+        <w:t>is needed.</w:t>
       </w:r>
     </w:p>
     <w:p>
@@ -2687,7 +2597,7 @@
       <w:r>
         <w:t>Acknowledgements</w:t>
       </w:r>
-      <w:bookmarkEnd w:id="2"/>
+      <w:bookmarkEnd w:id="3"/>
       <w:bookmarkEnd w:id="13"/>
     </w:p>
     <w:sectPr>
@@ -2739,19 +2649,39 @@
       </w:tabs>
       <w:ind w:left="-360"/>
     </w:pPr>
-    <w:fldSimple w:instr=" DOCPROPERTY  &quot;Document number&quot;  \* MERGEFORMAT ">
-      <w:r>
-        <w:t>D0335R0</w:t>
-      </w:r>
-    </w:fldSimple>
+    <w:r>
+      <w:fldChar w:fldCharType="begin"/>
+    </w:r>
+    <w:r>
+      <w:instrText xml:space="preserve"> DOCPROPERTY  "Document number"  \* MERGEFORMAT </w:instrText>
+    </w:r>
+    <w:r>
+      <w:fldChar w:fldCharType="separate"/>
+    </w:r>
+    <w:r>
+      <w:t>D0335R0</w:t>
+    </w:r>
+    <w:r>
+      <w:fldChar w:fldCharType="end"/>
+    </w:r>
     <w:r>
       <w:t xml:space="preserve">: </w:t>
     </w:r>
-    <w:fldSimple w:instr=" TITLE   \* MERGEFORMAT ">
-      <w:r>
-        <w:t>Context Tokens for Parallel Algorithms</w:t>
-      </w:r>
-    </w:fldSimple>
+    <w:r>
+      <w:fldChar w:fldCharType="begin"/>
+    </w:r>
+    <w:r>
+      <w:instrText xml:space="preserve"> TITLE   \* MERGEFORMAT </w:instrText>
+    </w:r>
+    <w:r>
+      <w:fldChar w:fldCharType="separate"/>
+    </w:r>
+    <w:r>
+      <w:t>Context Tokens for Parallel Algorithms</w:t>
+    </w:r>
+    <w:r>
+      <w:fldChar w:fldCharType="end"/>
+    </w:r>
     <w:r>
       <w:tab/>
     </w:r>
@@ -2784,7 +2714,7 @@
         <w:rStyle w:val="PageNumber"/>
         <w:noProof/>
       </w:rPr>
-      <w:t>4</w:t>
+      <w:t>2</w:t>
     </w:r>
     <w:r>
       <w:rPr>
@@ -6507,6 +6437,7 @@
   <w:style w:type="character" w:default="1" w:styleId="DefaultParagraphFont">
     <w:name w:val="Default Paragraph Font"/>
     <w:uiPriority w:val="1"/>
+    <w:semiHidden/>
     <w:unhideWhenUsed/>
   </w:style>
   <w:style w:type="table" w:default="1" w:styleId="TableNormal">
@@ -7124,6 +7055,68 @@
       <w:szCs w:val="22"/>
     </w:rPr>
   </w:style>
+  <w:style w:type="character" w:styleId="CommentReference">
+    <w:name w:val="annotation reference"/>
+    <w:basedOn w:val="DefaultParagraphFont"/>
+    <w:uiPriority w:val="99"/>
+    <w:semiHidden/>
+    <w:unhideWhenUsed/>
+    <w:rsid w:val="008F5C8B"/>
+    <w:rPr>
+      <w:sz w:val="16"/>
+      <w:szCs w:val="16"/>
+    </w:rPr>
+  </w:style>
+  <w:style w:type="paragraph" w:styleId="CommentText">
+    <w:name w:val="annotation text"/>
+    <w:basedOn w:val="Normal"/>
+    <w:link w:val="CommentTextChar"/>
+    <w:uiPriority w:val="99"/>
+    <w:semiHidden/>
+    <w:unhideWhenUsed/>
+    <w:rsid w:val="008F5C8B"/>
+    <w:rPr>
+      <w:sz w:val="20"/>
+    </w:rPr>
+  </w:style>
+  <w:style w:type="character" w:customStyle="1" w:styleId="CommentTextChar">
+    <w:name w:val="Comment Text Char"/>
+    <w:basedOn w:val="DefaultParagraphFont"/>
+    <w:link w:val="CommentText"/>
+    <w:uiPriority w:val="99"/>
+    <w:semiHidden/>
+    <w:rsid w:val="008F5C8B"/>
+    <w:rPr>
+      <w:rFonts w:ascii="Bookman Old Style" w:hAnsi="Bookman Old Style"/>
+    </w:rPr>
+  </w:style>
+  <w:style w:type="paragraph" w:styleId="CommentSubject">
+    <w:name w:val="annotation subject"/>
+    <w:basedOn w:val="CommentText"/>
+    <w:next w:val="CommentText"/>
+    <w:link w:val="CommentSubjectChar"/>
+    <w:uiPriority w:val="99"/>
+    <w:semiHidden/>
+    <w:unhideWhenUsed/>
+    <w:rsid w:val="008F5C8B"/>
+    <w:rPr>
+      <w:b/>
+      <w:bCs/>
+    </w:rPr>
+  </w:style>
+  <w:style w:type="character" w:customStyle="1" w:styleId="CommentSubjectChar">
+    <w:name w:val="Comment Subject Char"/>
+    <w:basedOn w:val="CommentTextChar"/>
+    <w:link w:val="CommentSubject"/>
+    <w:uiPriority w:val="99"/>
+    <w:semiHidden/>
+    <w:rsid w:val="008F5C8B"/>
+    <w:rPr>
+      <w:rFonts w:ascii="Bookman Old Style" w:hAnsi="Bookman Old Style"/>
+      <w:b/>
+      <w:bCs/>
+    </w:rPr>
+  </w:style>
 </w:styles>
 </file>
 
@@ -7254,7 +7247,10 @@
   </w:compat>
   <w:rsids>
     <w:rsidRoot w:val="00B66EE4"/>
+    <w:rsid w:val="003A0AC1"/>
     <w:rsid w:val="00831775"/>
+    <w:rsid w:val="008F504D"/>
+    <w:rsid w:val="0098309D"/>
     <w:rsid w:val="00AD4DBB"/>
     <w:rsid w:val="00B24B28"/>
     <w:rsid w:val="00B66EE4"/>
@@ -7989,7 +7985,7 @@
 </file>
 
 <file path=customXml/itemProps1.xml><?xml version="1.0" encoding="utf-8"?>
-<ds:datastoreItem xmlns:ds="http://schemas.openxmlformats.org/officeDocument/2006/customXml" ds:itemID="{2653FEB8-FAEE-4000-B02B-50875299E259}">
+<ds:datastoreItem xmlns:ds="http://schemas.openxmlformats.org/officeDocument/2006/customXml" ds:itemID="{FD842C1D-F761-4038-BE8A-47639E3A0756}">
   <ds:schemaRefs>
     <ds:schemaRef ds:uri="http://schemas.openxmlformats.org/officeDocument/2006/bibliography"/>
   </ds:schemaRefs>

</xml_diff>

<commit_message>
Prepare P0335 for publication
</commit_message>
<xml_diff>
--- a/P0335-context-tokens.docx
+++ b/P0335-context-tokens.docx
@@ -1,6 +1,6 @@
 
 <file path=word/document.xml><?xml version="1.0" encoding="utf-8"?>
-<w:document xmlns:wpc="http://schemas.microsoft.com/office/word/2010/wordprocessingCanvas" xmlns:mc="http://schemas.openxmlformats.org/markup-compatibility/2006" xmlns:o="urn:schemas-microsoft-com:office:office" xmlns:r="http://schemas.openxmlformats.org/officeDocument/2006/relationships" xmlns:m="http://schemas.openxmlformats.org/officeDocument/2006/math" xmlns:v="urn:schemas-microsoft-com:vml" xmlns:wp14="http://schemas.microsoft.com/office/word/2010/wordprocessingDrawing" xmlns:wp="http://schemas.openxmlformats.org/drawingml/2006/wordprocessingDrawing" xmlns:w10="urn:schemas-microsoft-com:office:word" xmlns:w="http://schemas.openxmlformats.org/wordprocessingml/2006/main" xmlns:w14="http://schemas.microsoft.com/office/word/2010/wordml" xmlns:w15="http://schemas.microsoft.com/office/word/2012/wordml" xmlns:wpg="http://schemas.microsoft.com/office/word/2010/wordprocessingGroup" xmlns:wpi="http://schemas.microsoft.com/office/word/2010/wordprocessingInk" xmlns:wne="http://schemas.microsoft.com/office/word/2006/wordml" xmlns:wps="http://schemas.microsoft.com/office/word/2010/wordprocessingShape" mc:Ignorable="w14 w15 wp14">
+<w:document xmlns:wpc="http://schemas.microsoft.com/office/word/2010/wordprocessingCanvas" xmlns:cx="http://schemas.microsoft.com/office/drawing/2014/chartex" xmlns:cx1="http://schemas.microsoft.com/office/drawing/2015/9/8/chartex" xmlns:cx2="http://schemas.microsoft.com/office/drawing/2015/10/21/chartex" xmlns:mc="http://schemas.openxmlformats.org/markup-compatibility/2006" xmlns:o="urn:schemas-microsoft-com:office:office" xmlns:r="http://schemas.openxmlformats.org/officeDocument/2006/relationships" xmlns:m="http://schemas.openxmlformats.org/officeDocument/2006/math" xmlns:v="urn:schemas-microsoft-com:vml" xmlns:wp14="http://schemas.microsoft.com/office/word/2010/wordprocessingDrawing" xmlns:wp="http://schemas.openxmlformats.org/drawingml/2006/wordprocessingDrawing" xmlns:w10="urn:schemas-microsoft-com:office:word" xmlns:w="http://schemas.openxmlformats.org/wordprocessingml/2006/main" xmlns:w14="http://schemas.microsoft.com/office/word/2010/wordml" xmlns:w15="http://schemas.microsoft.com/office/word/2012/wordml" xmlns:w16se="http://schemas.microsoft.com/office/word/2015/wordml/symex" xmlns:wpg="http://schemas.microsoft.com/office/word/2010/wordprocessingGroup" xmlns:wpi="http://schemas.microsoft.com/office/word/2010/wordprocessingInk" xmlns:wne="http://schemas.microsoft.com/office/word/2006/wordml" xmlns:wps="http://schemas.microsoft.com/office/word/2010/wordprocessingShape" mc:Ignorable="w14 w15 w16se wp14">
   <w:body>
     <w:p>
       <w:pPr>
@@ -19,11 +19,21 @@
       <w:r>
         <w:tab/>
       </w:r>
-      <w:fldSimple w:instr=" DOCPROPERTY  &quot;Document number&quot;  \* MERGEFORMAT ">
-        <w:r>
-          <w:t>D0335R0</w:t>
-        </w:r>
-      </w:fldSimple>
+      <w:r>
+        <w:fldChar w:fldCharType="begin"/>
+      </w:r>
+      <w:r>
+        <w:instrText xml:space="preserve"> DOCPROPERTY  "Document number"  \* MERGEFORMAT </w:instrText>
+      </w:r>
+      <w:r>
+        <w:fldChar w:fldCharType="separate"/>
+      </w:r>
+      <w:r>
+        <w:t>P0335R0</w:t>
+      </w:r>
+      <w:r>
+        <w:fldChar w:fldCharType="end"/>
+      </w:r>
     </w:p>
     <w:p>
       <w:pPr>
@@ -55,13 +65,11 @@
         <w:rPr>
           <w:noProof/>
         </w:rPr>
-        <w:t>2016-05-20</w:t>
+        <w:t>2016-05-28</w:t>
       </w:r>
       <w:r>
         <w:fldChar w:fldCharType="end"/>
       </w:r>
-      <w:bookmarkStart w:id="0" w:name="_GoBack"/>
-      <w:bookmarkEnd w:id="0"/>
     </w:p>
     <w:p>
       <w:pPr>
@@ -242,7 +250,7 @@
         <w:rPr>
           <w:noProof/>
         </w:rPr>
-        <w:instrText xml:space="preserve"> PAGEREF _Toc451282432 \h </w:instrText>
+        <w:instrText xml:space="preserve"> PAGEREF _Toc452242879 \h </w:instrText>
       </w:r>
       <w:r>
         <w:rPr>
@@ -317,7 +325,7 @@
         <w:rPr>
           <w:noProof/>
         </w:rPr>
-        <w:instrText xml:space="preserve"> PAGEREF _Toc451282433 \h </w:instrText>
+        <w:instrText xml:space="preserve"> PAGEREF _Toc452242880 \h </w:instrText>
       </w:r>
       <w:r>
         <w:rPr>
@@ -392,7 +400,82 @@
         <w:rPr>
           <w:noProof/>
         </w:rPr>
-        <w:instrText xml:space="preserve"> PAGEREF _Toc451282434 \h </w:instrText>
+        <w:instrText xml:space="preserve"> PAGEREF _Toc452242881 \h </w:instrText>
+      </w:r>
+      <w:r>
+        <w:rPr>
+          <w:noProof/>
+        </w:rPr>
+      </w:r>
+      <w:r>
+        <w:rPr>
+          <w:noProof/>
+        </w:rPr>
+        <w:fldChar w:fldCharType="separate"/>
+      </w:r>
+      <w:r>
+        <w:rPr>
+          <w:noProof/>
+        </w:rPr>
+        <w:t>2</w:t>
+      </w:r>
+      <w:r>
+        <w:rPr>
+          <w:noProof/>
+        </w:rPr>
+        <w:fldChar w:fldCharType="end"/>
+      </w:r>
+    </w:p>
+    <w:p>
+      <w:pPr>
+        <w:pStyle w:val="TOC2"/>
+        <w:tabs>
+          <w:tab w:val="left" w:pos="960"/>
+          <w:tab w:val="right" w:leader="dot" w:pos="10070"/>
+        </w:tabs>
+        <w:rPr>
+          <w:rFonts w:asciiTheme="minorHAnsi" w:eastAsiaTheme="minorEastAsia" w:hAnsiTheme="minorHAnsi" w:cstheme="minorBidi"/>
+          <w:noProof/>
+          <w:szCs w:val="22"/>
+        </w:rPr>
+      </w:pPr>
+      <w:r>
+        <w:rPr>
+          <w:noProof/>
+        </w:rPr>
+        <w:t>3.1</w:t>
+      </w:r>
+      <w:r>
+        <w:rPr>
+          <w:rFonts w:asciiTheme="minorHAnsi" w:eastAsiaTheme="minorEastAsia" w:hAnsiTheme="minorHAnsi" w:cstheme="minorBidi"/>
+          <w:noProof/>
+          <w:szCs w:val="22"/>
+        </w:rPr>
+        <w:tab/>
+      </w:r>
+      <w:r>
+        <w:rPr>
+          <w:noProof/>
+        </w:rPr>
+        <w:t>Variations</w:t>
+      </w:r>
+      <w:r>
+        <w:rPr>
+          <w:noProof/>
+        </w:rPr>
+        <w:tab/>
+      </w:r>
+      <w:r>
+        <w:rPr>
+          <w:noProof/>
+        </w:rPr>
+        <w:fldChar w:fldCharType="begin"/>
+      </w:r>
+      <w:r>
+        <w:rPr>
+          <w:noProof/>
+        </w:rPr>
+        <w:instrText xml:space="preserve"> PAGEREF _Toc452242882 \h </w:instrText>
       </w:r>
       <w:r>
         <w:rPr>
@@ -467,7 +550,7 @@
         <w:rPr>
           <w:noProof/>
         </w:rPr>
-        <w:instrText xml:space="preserve"> PAGEREF _Toc451282435 \h </w:instrText>
+        <w:instrText xml:space="preserve"> PAGEREF _Toc452242883 \h </w:instrText>
       </w:r>
       <w:r>
         <w:rPr>
@@ -484,7 +567,7 @@
         <w:rPr>
           <w:noProof/>
         </w:rPr>
-        <w:t>2</w:t>
+        <w:t>3</w:t>
       </w:r>
       <w:r>
         <w:rPr>
@@ -542,7 +625,7 @@
         <w:rPr>
           <w:noProof/>
         </w:rPr>
-        <w:instrText xml:space="preserve"> PAGEREF _Toc451282436 \h </w:instrText>
+        <w:instrText xml:space="preserve"> PAGEREF _Toc452242884 \h </w:instrText>
       </w:r>
       <w:r>
         <w:rPr>
@@ -617,7 +700,7 @@
         <w:rPr>
           <w:noProof/>
         </w:rPr>
-        <w:instrText xml:space="preserve"> PAGEREF _Toc451282437 \h </w:instrText>
+        <w:instrText xml:space="preserve"> PAGEREF _Toc452242885 \h </w:instrText>
       </w:r>
       <w:r>
         <w:rPr>
@@ -692,7 +775,7 @@
         <w:rPr>
           <w:noProof/>
         </w:rPr>
-        <w:instrText xml:space="preserve"> PAGEREF _Toc451282438 \h </w:instrText>
+        <w:instrText xml:space="preserve"> PAGEREF _Toc452242886 \h </w:instrText>
       </w:r>
       <w:r>
         <w:rPr>
@@ -767,7 +850,7 @@
         <w:rPr>
           <w:noProof/>
         </w:rPr>
-        <w:instrText xml:space="preserve"> PAGEREF _Toc451282439 \h </w:instrText>
+        <w:instrText xml:space="preserve"> PAGEREF _Toc452242887 \h </w:instrText>
       </w:r>
       <w:r>
         <w:rPr>
@@ -842,7 +925,7 @@
         <w:rPr>
           <w:noProof/>
         </w:rPr>
-        <w:instrText xml:space="preserve"> PAGEREF _Toc451282440 \h </w:instrText>
+        <w:instrText xml:space="preserve"> PAGEREF _Toc452242888 \h </w:instrText>
       </w:r>
       <w:r>
         <w:rPr>
@@ -943,7 +1026,7 @@
         <w:rPr>
           <w:noProof/>
         </w:rPr>
-        <w:instrText xml:space="preserve"> PAGEREF _Toc451282441 \h </w:instrText>
+        <w:instrText xml:space="preserve"> PAGEREF _Toc452242889 \h </w:instrText>
       </w:r>
       <w:r>
         <w:rPr>
@@ -1018,7 +1101,7 @@
         <w:rPr>
           <w:noProof/>
         </w:rPr>
-        <w:instrText xml:space="preserve"> PAGEREF _Toc451282442 \h </w:instrText>
+        <w:instrText xml:space="preserve"> PAGEREF _Toc452242890 \h </w:instrText>
       </w:r>
       <w:r>
         <w:rPr>
@@ -1035,7 +1118,7 @@
         <w:rPr>
           <w:noProof/>
         </w:rPr>
-        <w:t>4</w:t>
+        <w:t>5</w:t>
       </w:r>
       <w:r>
         <w:rPr>
@@ -1093,7 +1176,7 @@
         <w:rPr>
           <w:noProof/>
         </w:rPr>
-        <w:instrText xml:space="preserve"> PAGEREF _Toc451282443 \h </w:instrText>
+        <w:instrText xml:space="preserve"> PAGEREF _Toc452242891 \h </w:instrText>
       </w:r>
       <w:r>
         <w:rPr>
@@ -1110,7 +1193,7 @@
         <w:rPr>
           <w:noProof/>
         </w:rPr>
-        <w:t>4</w:t>
+        <w:t>5</w:t>
       </w:r>
       <w:r>
         <w:rPr>
@@ -1132,56 +1215,89 @@
         </w:rPr>
         <w:fldChar w:fldCharType="end"/>
       </w:r>
-      <w:bookmarkStart w:id="1" w:name="_Toc451282432"/>
+      <w:bookmarkStart w:id="0" w:name="_Toc452242879"/>
       <w:r>
         <w:rPr>
           <w:kern w:val="0"/>
         </w:rPr>
         <w:t>Abstract</w:t>
       </w:r>
+      <w:bookmarkEnd w:id="0"/>
+    </w:p>
+    <w:p>
+      <w:r>
+        <w:t xml:space="preserve">This paper proposes a mechanism whereby the </w:t>
+      </w:r>
+      <w:r>
+        <w:rPr>
+          <w:i/>
+        </w:rPr>
+        <w:t>element-access function</w:t>
+      </w:r>
+      <w:r>
+        <w:t xml:space="preserve"> of a parallel algorithm (i.e., the function or lambda that is invoked in parallel) can invoke specific operations provided by the execution policy. The proposed mechanism takes the form of a </w:t>
+      </w:r>
+      <w:r>
+        <w:rPr>
+          <w:i/>
+        </w:rPr>
+        <w:t>cookie</w:t>
+      </w:r>
+      <w:r>
+        <w:t xml:space="preserve"> or </w:t>
+      </w:r>
+      <w:r>
+        <w:rPr>
+          <w:i/>
+        </w:rPr>
+        <w:t>token</w:t>
+      </w:r>
+      <w:r>
+        <w:t xml:space="preserve"> passed from the algorithm to the function. The type of this token can be different for each execution policy. Acceptance and use of this token is entirely optional, allowing simple use cases to remain simple and backwards-compatible with the existing parallel algorithms library.</w:t>
+      </w:r>
+      <w:r>
+        <w:t xml:space="preserve"> This model of using tokens is similar to the </w:t>
+      </w:r>
+      <w:r>
+        <w:rPr>
+          <w:i/>
+        </w:rPr>
+        <w:t>execution agents</w:t>
+      </w:r>
+      <w:r>
+        <w:t xml:space="preserve"> in the </w:t>
+      </w:r>
+      <w:r>
+        <w:fldChar w:fldCharType="begin"/>
+      </w:r>
+      <w:r>
+        <w:instrText xml:space="preserve"> HYPERLINK "https://github.com/jaredhoberock/agency/wiki/Quick-Start-Guide" </w:instrText>
+      </w:r>
+      <w:r>
+        <w:fldChar w:fldCharType="separate"/>
+      </w:r>
+      <w:r>
+        <w:rPr>
+          <w:rStyle w:val="Hyperlink"/>
+        </w:rPr>
+        <w:t xml:space="preserve">Agency </w:t>
+      </w:r>
+      <w:r>
+        <w:fldChar w:fldCharType="end"/>
+      </w:r>
+      <w:r>
+        <w:t>library.</w:t>
+      </w:r>
+    </w:p>
+    <w:p>
+      <w:pPr>
+        <w:pStyle w:val="Heading1"/>
+      </w:pPr>
+      <w:bookmarkStart w:id="1" w:name="_Toc452242880"/>
+      <w:r>
+        <w:t>Motivation</w:t>
+      </w:r>
       <w:bookmarkEnd w:id="1"/>
-    </w:p>
-    <w:p>
-      <w:r>
-        <w:t xml:space="preserve">This paper proposes a mechanism whereby the </w:t>
-      </w:r>
-      <w:r>
-        <w:rPr>
-          <w:i/>
-        </w:rPr>
-        <w:t>element-access function</w:t>
-      </w:r>
-      <w:r>
-        <w:t xml:space="preserve"> of a parallel algorithm (i.e., the function or lambda that is invoked in parallel) can invoke specific operations provided by the execution policy. The proposed mechanism takes the form of a </w:t>
-      </w:r>
-      <w:r>
-        <w:rPr>
-          <w:i/>
-        </w:rPr>
-        <w:t>cookie</w:t>
-      </w:r>
-      <w:r>
-        <w:t xml:space="preserve"> or </w:t>
-      </w:r>
-      <w:r>
-        <w:rPr>
-          <w:i/>
-        </w:rPr>
-        <w:t>token</w:t>
-      </w:r>
-      <w:r>
-        <w:t xml:space="preserve"> passed from the algorithm to the function. The type of this token can be different for each execution policy. Acceptance and use of this token is entirely optional, allowing simple use cases to remain simple and backwards-compatible with the existing parallel algorithms library.</w:t>
-      </w:r>
-    </w:p>
-    <w:p>
-      <w:pPr>
-        <w:pStyle w:val="Heading1"/>
-      </w:pPr>
-      <w:bookmarkStart w:id="2" w:name="_Toc451282433"/>
-      <w:r>
-        <w:t>Motivation</w:t>
-      </w:r>
-      <w:bookmarkEnd w:id="2"/>
     </w:p>
     <w:p>
       <w:r>
@@ -1316,6 +1432,7 @@
     </w:p>
     <w:p>
       <w:r>
+        <w:lastRenderedPageBreak/>
         <w:t xml:space="preserve">Although the </w:t>
       </w:r>
       <w:r>
@@ -1346,395 +1463,538 @@
         <w:rPr>
           <w:rStyle w:val="CodeFont"/>
         </w:rPr>
+        <w:t>vector_execution_policy</w:t>
+      </w:r>
+      <w:r>
+        <w:t>. For example, a future</w:t>
+      </w:r>
+      <w:r>
+        <w:t xml:space="preserve"> enhancement of the parallel</w:t>
+      </w:r>
+      <w:r>
+        <w:t xml:space="preserve"> execution policy might </w:t>
+      </w:r>
+      <w:r>
+        <w:t xml:space="preserve">provide support for critical sections or thread-local storage in a way that is safer and/or more efficient than the direct use of </w:t>
+      </w:r>
+      <w:r>
+        <w:rPr>
+          <w:rStyle w:val="CodeFont"/>
+        </w:rPr>
+        <w:t>mutex</w:t>
+      </w:r>
+      <w:r>
+        <w:t xml:space="preserve"> and </w:t>
+      </w:r>
+      <w:r>
+        <w:rPr>
+          <w:rStyle w:val="CodeFont"/>
+        </w:rPr>
+        <w:t>thread_local</w:t>
+      </w:r>
+      <w:r>
+        <w:t>. As we move towards combining execution policies with executors, it might</w:t>
+      </w:r>
+      <w:r>
+        <w:t xml:space="preserve"> also</w:t>
+      </w:r>
+      <w:r>
+        <w:t xml:space="preserve"> be desirable to query the executor.</w:t>
+      </w:r>
+      <w:r>
+        <w:t xml:space="preserve"> </w:t>
+      </w:r>
+    </w:p>
+    <w:p>
+      <w:pPr>
+        <w:pStyle w:val="Heading1"/>
+      </w:pPr>
+      <w:bookmarkStart w:id="2" w:name="_Toc177193269"/>
+      <w:bookmarkStart w:id="3" w:name="_Toc452242881"/>
+      <w:r>
+        <w:t>Proposal</w:t>
+      </w:r>
+      <w:r>
+        <w:t xml:space="preserve"> overview</w:t>
+      </w:r>
+      <w:bookmarkEnd w:id="3"/>
+    </w:p>
+    <w:p>
+      <w:r>
+        <w:t>This proposal is targeted for version 2 of the parallelism TS.</w:t>
+      </w:r>
+    </w:p>
+    <w:p>
+      <w:r>
+        <w:t>What is</w:t>
+      </w:r>
+      <w:r>
+        <w:t xml:space="preserve"> propose</w:t>
+      </w:r>
+      <w:r>
+        <w:t>d</w:t>
+      </w:r>
+      <w:r>
+        <w:t xml:space="preserve"> is that </w:t>
+      </w:r>
+      <w:r>
+        <w:t xml:space="preserve">each </w:t>
+      </w:r>
+      <w:r>
+        <w:t>p</w:t>
+      </w:r>
+      <w:r>
+        <w:t>arallel algorithm</w:t>
+      </w:r>
+      <w:r>
+        <w:t xml:space="preserve"> </w:t>
+      </w:r>
+      <w:r>
+        <w:t xml:space="preserve">may </w:t>
+      </w:r>
+      <w:r>
+        <w:t xml:space="preserve">pass a special token </w:t>
+      </w:r>
+      <w:r>
+        <w:t>that</w:t>
+      </w:r>
+      <w:r>
+        <w:t xml:space="preserve"> communicate</w:t>
+      </w:r>
+      <w:r>
+        <w:t>s execution</w:t>
+      </w:r>
+      <w:r>
+        <w:t xml:space="preserve"> context to</w:t>
+      </w:r>
+      <w:r>
+        <w:t xml:space="preserve"> the </w:t>
+      </w:r>
+      <w:r>
+        <w:t>element-access function</w:t>
+      </w:r>
+      <w:r>
+        <w:t>s passed to the algorithm by the user</w:t>
+      </w:r>
+      <w:r>
+        <w:t xml:space="preserve">. </w:t>
+      </w:r>
+      <w:r>
+        <w:t>P</w:t>
+      </w:r>
+      <w:r>
+        <w:t>olicy-specific operations and queries</w:t>
+      </w:r>
+      <w:r>
+        <w:t>, rather than being free functions, would be member functions of the token object</w:t>
+      </w:r>
+      <w:r>
+        <w:t>. The above example would be rewritten as follows:</w:t>
+      </w:r>
+    </w:p>
+    <w:p>
+      <w:pPr>
+        <w:pStyle w:val="Example"/>
+      </w:pPr>
+      <w:r>
+        <w:t xml:space="preserve">parallel::for_loop(parallel::vec, 0, N, [&amp;](auto </w:t>
+      </w:r>
+      <w:r>
+        <w:rPr>
+          <w:color w:val="FF0000"/>
+        </w:rPr>
+        <w:t>context</w:t>
+      </w:r>
+      <w:r>
+        <w:t>, int i){</w:t>
+      </w:r>
+    </w:p>
+    <w:p>
+      <w:pPr>
+        <w:pStyle w:val="Example"/>
+      </w:pPr>
+      <w:r>
+        <w:t xml:space="preserve">    ++</w:t>
+      </w:r>
+      <w:r>
+        <w:rPr>
+          <w:color w:val="FF0000"/>
+        </w:rPr>
+        <w:t>context</w:t>
+      </w:r>
+      <w:r>
+        <w:t>.ordered_update(histagram[A[i]]);</w:t>
+      </w:r>
+    </w:p>
+    <w:p>
+      <w:pPr>
+        <w:pStyle w:val="Example"/>
+      </w:pPr>
+      <w:r>
+        <w:t>});</w:t>
+      </w:r>
+    </w:p>
+    <w:p>
+      <w:r>
+        <w:t xml:space="preserve">The token can carry information about the </w:t>
+      </w:r>
+      <w:r>
+        <w:t xml:space="preserve">execution policy, the iteration of the loop, </w:t>
+      </w:r>
+      <w:proofErr w:type="gramStart"/>
+      <w:r>
+        <w:t>etc..</w:t>
+      </w:r>
+      <w:proofErr w:type="gramEnd"/>
+      <w:r>
+        <w:t xml:space="preserve"> </w:t>
+      </w:r>
+      <w:r>
+        <w:t>The type of this context token is defined as a nested type within the execution policy:</w:t>
+      </w:r>
+    </w:p>
+    <w:p>
+      <w:pPr>
+        <w:pStyle w:val="Example"/>
+      </w:pPr>
+      <w:r>
+        <w:t>struct vector_execution_policy {</w:t>
+      </w:r>
+    </w:p>
+    <w:p>
+      <w:pPr>
+        <w:pStyle w:val="Example"/>
+      </w:pPr>
+      <w:r>
+        <w:t xml:space="preserve">    struct context_token { ... };</w:t>
+      </w:r>
+    </w:p>
+    <w:p>
+      <w:pPr>
+        <w:pStyle w:val="Example"/>
+      </w:pPr>
+      <w:r>
+        <w:t xml:space="preserve">    ...</w:t>
+      </w:r>
+    </w:p>
+    <w:p>
+      <w:pPr>
+        <w:pStyle w:val="Example"/>
+      </w:pPr>
+      <w:r>
+        <w:t>};</w:t>
+      </w:r>
+    </w:p>
+    <w:p>
+      <w:r>
+        <w:t xml:space="preserve">If the token is not needed, it can </w:t>
+      </w:r>
+      <w:r>
+        <w:t xml:space="preserve">simply </w:t>
+      </w:r>
+      <w:r>
+        <w:t xml:space="preserve">be omitted </w:t>
+      </w:r>
+      <w:r>
+        <w:t>from the argument list for</w:t>
+      </w:r>
+      <w:r>
+        <w:t xml:space="preserve"> the element-access function:</w:t>
+      </w:r>
+    </w:p>
+    <w:p>
+      <w:pPr>
+        <w:pStyle w:val="Example"/>
+      </w:pPr>
+      <w:r>
+        <w:t>parallel::for_each(parallel::vec, 0, N, [&amp;](int i){</w:t>
+      </w:r>
+    </w:p>
+    <w:p>
+      <w:pPr>
+        <w:pStyle w:val="Example"/>
+      </w:pPr>
+      <w:r>
+        <w:t xml:space="preserve">    A[i] = A[i + 1] + 10;</w:t>
+      </w:r>
+    </w:p>
+    <w:p>
+      <w:pPr>
+        <w:pStyle w:val="Example"/>
+      </w:pPr>
+      <w:r>
+        <w:t>});</w:t>
+      </w:r>
+    </w:p>
+    <w:p>
+      <w:r>
+        <w:t xml:space="preserve">Thus, existing uses of the parallel algorithms are unaffected by the context token. </w:t>
+      </w:r>
+      <w:r>
+        <w:t>This flexibility is enabled through the use of meta</w:t>
+      </w:r>
+      <w:r>
+        <w:t xml:space="preserve">programming </w:t>
+      </w:r>
+      <w:r>
+        <w:t xml:space="preserve">to invoke </w:t>
+      </w:r>
+      <w:r>
+        <w:t xml:space="preserve">the element access function </w:t>
+      </w:r>
+      <w:r>
+        <w:t xml:space="preserve">either with or without </w:t>
+      </w:r>
+      <w:r>
+        <w:t xml:space="preserve">extra initial argument.  If the </w:t>
+      </w:r>
+      <w:r>
+        <w:t>invocable object has overloads</w:t>
+      </w:r>
+      <w:r>
+        <w:t xml:space="preserve"> </w:t>
+      </w:r>
+      <w:r>
+        <w:t>both</w:t>
+      </w:r>
+      <w:r>
+        <w:t xml:space="preserve"> with or without the extra argument, the overload with the extra argument is preferred.</w:t>
+      </w:r>
+    </w:p>
+    <w:p>
+      <w:pPr>
+        <w:pStyle w:val="Heading2"/>
+      </w:pPr>
+      <w:bookmarkStart w:id="4" w:name="_Ref452242363"/>
+      <w:bookmarkStart w:id="5" w:name="_Toc452242882"/>
+      <w:r>
+        <w:t>Variations</w:t>
+      </w:r>
+      <w:bookmarkEnd w:id="4"/>
+      <w:bookmarkEnd w:id="5"/>
+    </w:p>
+    <w:p>
+      <w:r>
+        <w:t xml:space="preserve">The formal wording, below, makes the context token available in any parallel algorithm that has </w:t>
+      </w:r>
+      <w:r>
+        <w:rPr>
+          <w:rStyle w:val="CodeFont"/>
+        </w:rPr>
+        <w:t>ExecutionPolicy</w:t>
+      </w:r>
+      <w:r>
+        <w:t xml:space="preserve"> and </w:t>
+      </w:r>
+      <w:r>
+        <w:rPr>
+          <w:rStyle w:val="CodeFont"/>
+        </w:rPr>
+        <w:t>Function</w:t>
+      </w:r>
+      <w:r>
+        <w:t xml:space="preserve"> template arguments.  This includes </w:t>
+      </w:r>
+      <w:r>
+        <w:rPr>
+          <w:rStyle w:val="CodeFont"/>
+        </w:rPr>
+        <w:t>for_each</w:t>
+      </w:r>
+      <w:r>
+        <w:t xml:space="preserve"> and </w:t>
+      </w:r>
+      <w:r>
+        <w:rPr>
+          <w:rStyle w:val="CodeFont"/>
+        </w:rPr>
+        <w:t>for_each_n</w:t>
+      </w:r>
+      <w:r>
+        <w:t xml:space="preserve"> in the C++17 WD and </w:t>
+      </w:r>
+      <w:r>
+        <w:rPr>
+          <w:rStyle w:val="CodeFont"/>
+        </w:rPr>
+        <w:t>for_loop</w:t>
+      </w:r>
+      <w:r>
+        <w:t xml:space="preserve">, proposed in </w:t>
+      </w:r>
+      <w:r>
+        <w:fldChar w:fldCharType="begin"/>
+      </w:r>
+      <w:r>
+        <w:instrText xml:space="preserve"> HYPERLINK "http://www.open-std.org/JTC1/SC22/WG21/docs/papers/2016/p0073r1.pdf" </w:instrText>
+      </w:r>
+      <w:r>
+        <w:fldChar w:fldCharType="separate"/>
+      </w:r>
+      <w:r>
+        <w:rPr>
+          <w:rStyle w:val="Hyperlink"/>
+        </w:rPr>
+        <w:t>P0075</w:t>
+      </w:r>
+      <w:r>
+        <w:fldChar w:fldCharType="end"/>
+      </w:r>
+      <w:r>
+        <w:t xml:space="preserve"> for the next parallelism TS. There is a question as to whether this is the correct set of algorithms. Michael Garland suggests that only </w:t>
+      </w:r>
+      <w:r>
+        <w:rPr>
+          <w:rStyle w:val="CodeFont"/>
+        </w:rPr>
+        <w:t>for_loop</w:t>
+      </w:r>
+      <w:r>
+        <w:t>, being a low-level function, should provide the context token. Conversely, the context token could be potentially useful</w:t>
+      </w:r>
+      <w:r>
+        <w:t xml:space="preserve"> in other algorithms such as </w:t>
+      </w:r>
+      <w:r>
+        <w:rPr>
+          <w:rStyle w:val="CodeFont"/>
+        </w:rPr>
+        <w:t>transform</w:t>
+      </w:r>
+      <w:r>
+        <w:t xml:space="preserve"> and </w:t>
+      </w:r>
+      <w:r>
+        <w:rPr>
+          <w:rStyle w:val="CodeFont"/>
+        </w:rPr>
+        <w:t>reduce</w:t>
+      </w:r>
+      <w:r>
+        <w:t xml:space="preserve">. Making it available there would require expanding the criteria for what kind of element-access functions can receive a context token.  The current proposal works with </w:t>
+      </w:r>
+      <w:r>
+        <w:rPr>
+          <w:rStyle w:val="CodeFont"/>
+        </w:rPr>
+        <w:t>for_each</w:t>
+      </w:r>
+      <w:r>
+        <w:t xml:space="preserve">, which is similar to a range-based </w:t>
+      </w:r>
+      <w:r>
+        <w:rPr>
+          <w:rStyle w:val="CodeFont"/>
+        </w:rPr>
+        <w:t>for_loop</w:t>
+      </w:r>
+      <w:r>
+        <w:t xml:space="preserve">. It might make sense, however, to leave </w:t>
+      </w:r>
+      <w:r>
+        <w:rPr>
+          <w:rStyle w:val="CodeFont"/>
+        </w:rPr>
+        <w:t>for_each</w:t>
+      </w:r>
+      <w:r>
+        <w:t xml:space="preserve"> alone and create a new, low-level variant of </w:t>
+      </w:r>
+      <w:r>
+        <w:rPr>
+          <w:rStyle w:val="CodeFont"/>
+        </w:rPr>
+        <w:t>for_loop</w:t>
+      </w:r>
+      <w:r>
+        <w:t xml:space="preserve"> that works with iterators.</w:t>
+      </w:r>
+    </w:p>
+    <w:p>
+      <w:pPr>
+        <w:pStyle w:val="Heading1"/>
+      </w:pPr>
+      <w:bookmarkStart w:id="6" w:name="_Toc452242883"/>
+      <w:r>
         <w:lastRenderedPageBreak/>
-        <w:t>vector_execution_policy</w:t>
-      </w:r>
-      <w:r>
-        <w:t>. For example, a future</w:t>
-      </w:r>
-      <w:r>
-        <w:t xml:space="preserve"> enhancement of the parallel</w:t>
-      </w:r>
-      <w:r>
-        <w:t xml:space="preserve"> execution policy might </w:t>
-      </w:r>
-      <w:r>
-        <w:t xml:space="preserve">provide support for critical sections or thread-local storage in a way that is safer and/or more efficient than the direct use of </w:t>
+        <w:t>Alternatives considered</w:t>
+      </w:r>
+      <w:bookmarkEnd w:id="6"/>
+    </w:p>
+    <w:p>
+      <w:r>
+        <w:t xml:space="preserve">I briefly considered having the parallel context token be the same type as the execution policy.  However, the token can encapsulate more than the execution policy; it can contains enough context about the specific iteration to, for example, provide a type of thread-local storage, or a worker index, </w:t>
+      </w:r>
+      <w:proofErr w:type="gramStart"/>
+      <w:r>
+        <w:t>etc..</w:t>
+      </w:r>
+      <w:proofErr w:type="gramEnd"/>
+      <w:r>
+        <w:t xml:space="preserve">  It may not be possible to provide functionality such as </w:t>
       </w:r>
       <w:r>
         <w:rPr>
           <w:rStyle w:val="CodeFont"/>
         </w:rPr>
-        <w:t>mutex</w:t>
-      </w:r>
-      <w:r>
-        <w:t xml:space="preserve"> and </w:t>
+        <w:t>ordered_update</w:t>
+      </w:r>
+      <w:r>
+        <w:t xml:space="preserve"> from the execution policy alone.  It might make sense, however, for all context tokens to provide a method that returns a reference to the execution policy.  Such a method is not being proposed here because there is no identified use case.</w:t>
+      </w:r>
+    </w:p>
+    <w:p>
+      <w:pPr>
+        <w:pStyle w:val="Heading1"/>
+      </w:pPr>
+      <w:bookmarkStart w:id="7" w:name="_Toc452242884"/>
+      <w:r>
+        <w:t>Future directions</w:t>
+      </w:r>
+      <w:bookmarkEnd w:id="7"/>
+    </w:p>
+    <w:p>
+      <w:r>
+        <w:t xml:space="preserve">The token proposed herein is similar to the </w:t>
       </w:r>
       <w:r>
         <w:rPr>
           <w:rStyle w:val="CodeFont"/>
         </w:rPr>
-        <w:t>thread_local</w:t>
-      </w:r>
-      <w:r>
-        <w:t>. As we move towards combining execution policies with executors, it might</w:t>
-      </w:r>
-      <w:r>
-        <w:t xml:space="preserve"> also</w:t>
-      </w:r>
-      <w:r>
-        <w:t xml:space="preserve"> be desirable to query the executor.</w:t>
-      </w:r>
-      <w:r>
-        <w:t xml:space="preserve"> </w:t>
+        <w:t>task_block</w:t>
+      </w:r>
+      <w:r>
+        <w:t xml:space="preserve"> argument passed to the invocable object in </w:t>
+      </w:r>
+      <w:r>
+        <w:rPr>
+          <w:rStyle w:val="CodeFont"/>
+        </w:rPr>
+        <w:t>define_task_block</w:t>
+      </w:r>
+      <w:r>
+        <w:t>. We should consider whether the concepts can and should be unified in some way.</w:t>
       </w:r>
     </w:p>
     <w:p>
       <w:pPr>
         <w:pStyle w:val="Heading1"/>
       </w:pPr>
-      <w:bookmarkStart w:id="3" w:name="_Toc451282434"/>
-      <w:bookmarkStart w:id="4" w:name="_Toc177193269"/>
-      <w:r>
-        <w:t>Proposal</w:t>
-      </w:r>
-      <w:r>
-        <w:t xml:space="preserve"> overview</w:t>
-      </w:r>
-      <w:bookmarkEnd w:id="3"/>
-    </w:p>
-    <w:p>
-      <w:r>
-        <w:t>This proposal is targeted for version 2 of the parallelism TS.</w:t>
-      </w:r>
-    </w:p>
-    <w:p>
-      <w:r>
-        <w:t>What is</w:t>
-      </w:r>
-      <w:r>
-        <w:t xml:space="preserve"> propose</w:t>
-      </w:r>
-      <w:r>
-        <w:t>d</w:t>
-      </w:r>
-      <w:r>
-        <w:t xml:space="preserve"> is that </w:t>
-      </w:r>
-      <w:r>
-        <w:t xml:space="preserve">each </w:t>
-      </w:r>
-      <w:r>
-        <w:t>p</w:t>
-      </w:r>
-      <w:r>
-        <w:t>arallel algorithm</w:t>
-      </w:r>
-      <w:r>
-        <w:t xml:space="preserve"> </w:t>
-      </w:r>
-      <w:r>
-        <w:t xml:space="preserve">may </w:t>
-      </w:r>
-      <w:r>
-        <w:t xml:space="preserve">pass a special token </w:t>
-      </w:r>
-      <w:r>
-        <w:t>that</w:t>
-      </w:r>
-      <w:r>
-        <w:t xml:space="preserve"> communicate</w:t>
-      </w:r>
-      <w:r>
-        <w:t>s execution</w:t>
-      </w:r>
-      <w:r>
-        <w:t xml:space="preserve"> context to</w:t>
-      </w:r>
-      <w:r>
-        <w:t xml:space="preserve"> the </w:t>
-      </w:r>
-      <w:r>
-        <w:t>element-access function</w:t>
-      </w:r>
-      <w:r>
-        <w:t>s passed to the algorithm by the user</w:t>
-      </w:r>
-      <w:r>
-        <w:t xml:space="preserve">. </w:t>
-      </w:r>
-      <w:r>
-        <w:t>P</w:t>
-      </w:r>
-      <w:r>
-        <w:t>olicy-specific operations and queries</w:t>
-      </w:r>
-      <w:r>
-        <w:t>, rather than being free functions, would be member functions of the token object</w:t>
-      </w:r>
-      <w:r>
-        <w:t>. The above example would be rewritten as follows:</w:t>
-      </w:r>
-    </w:p>
-    <w:p>
-      <w:pPr>
-        <w:pStyle w:val="Example"/>
-      </w:pPr>
-      <w:r>
-        <w:t xml:space="preserve">parallel::for_loop(parallel::vec, 0, N, [&amp;](auto </w:t>
-      </w:r>
-      <w:r>
-        <w:rPr>
-          <w:color w:val="FF0000"/>
-        </w:rPr>
-        <w:t>context</w:t>
-      </w:r>
-      <w:r>
-        <w:t>, int i){</w:t>
-      </w:r>
-    </w:p>
-    <w:p>
-      <w:pPr>
-        <w:pStyle w:val="Example"/>
-      </w:pPr>
-      <w:r>
-        <w:t xml:space="preserve">    ++</w:t>
-      </w:r>
-      <w:r>
-        <w:rPr>
-          <w:color w:val="FF0000"/>
-        </w:rPr>
-        <w:t>context</w:t>
-      </w:r>
-      <w:r>
-        <w:t>.ordered_update(histagram[A[i]]);</w:t>
-      </w:r>
-    </w:p>
-    <w:p>
-      <w:pPr>
-        <w:pStyle w:val="Example"/>
-      </w:pPr>
-      <w:r>
-        <w:t>});</w:t>
-      </w:r>
-    </w:p>
-    <w:p>
-      <w:r>
-        <w:t xml:space="preserve">The token can carry information about the </w:t>
-      </w:r>
-      <w:r>
-        <w:t>execution policy, the iteration of the loop, etc</w:t>
-      </w:r>
-      <w:proofErr w:type="gramStart"/>
-      <w:r>
-        <w:t>..</w:t>
-      </w:r>
-      <w:proofErr w:type="gramEnd"/>
-      <w:r>
-        <w:t xml:space="preserve"> </w:t>
-      </w:r>
-      <w:r>
-        <w:t>The type of this context token is defined as a nested type within the execution policy:</w:t>
-      </w:r>
-    </w:p>
-    <w:p>
-      <w:pPr>
-        <w:pStyle w:val="Example"/>
-      </w:pPr>
-      <w:r>
-        <w:t>struct vector_execution_policy {</w:t>
-      </w:r>
-    </w:p>
-    <w:p>
-      <w:pPr>
-        <w:pStyle w:val="Example"/>
-      </w:pPr>
-      <w:r>
-        <w:t xml:space="preserve">    struct context_token { ... };</w:t>
-      </w:r>
-    </w:p>
-    <w:p>
-      <w:pPr>
-        <w:pStyle w:val="Example"/>
-      </w:pPr>
-      <w:r>
-        <w:t xml:space="preserve">    ...</w:t>
-      </w:r>
-    </w:p>
-    <w:p>
-      <w:pPr>
-        <w:pStyle w:val="Example"/>
-      </w:pPr>
-      <w:r>
-        <w:t>};</w:t>
-      </w:r>
-    </w:p>
-    <w:p>
-      <w:r>
-        <w:t xml:space="preserve">If the token is not needed, it can </w:t>
-      </w:r>
-      <w:r>
-        <w:t xml:space="preserve">simply </w:t>
-      </w:r>
-      <w:r>
-        <w:t xml:space="preserve">be omitted </w:t>
-      </w:r>
-      <w:r>
-        <w:t>from the argument list for</w:t>
-      </w:r>
-      <w:r>
-        <w:t xml:space="preserve"> the element-access function:</w:t>
-      </w:r>
-    </w:p>
-    <w:p>
-      <w:pPr>
-        <w:pStyle w:val="Example"/>
-      </w:pPr>
-      <w:r>
-        <w:t>parallel::for_each(parallel::vec, 0, N, [&amp;](int i){</w:t>
-      </w:r>
-    </w:p>
-    <w:p>
-      <w:pPr>
-        <w:pStyle w:val="Example"/>
-      </w:pPr>
-      <w:r>
-        <w:t xml:space="preserve">    A[i] = A[i + 1] + 10;</w:t>
-      </w:r>
-    </w:p>
-    <w:p>
-      <w:pPr>
-        <w:pStyle w:val="Example"/>
-      </w:pPr>
-      <w:r>
-        <w:t>});</w:t>
-      </w:r>
-    </w:p>
-    <w:p>
-      <w:r>
-        <w:t xml:space="preserve">Thus, existing uses of the parallel algorithms are unaffected by the context token. </w:t>
-      </w:r>
-      <w:r>
-        <w:t>This flexibility is enabled through the use of meta</w:t>
-      </w:r>
-      <w:r>
-        <w:t xml:space="preserve">programming </w:t>
-      </w:r>
-      <w:r>
-        <w:t xml:space="preserve">to invoke </w:t>
-      </w:r>
-      <w:r>
-        <w:t xml:space="preserve">the element access function </w:t>
-      </w:r>
-      <w:r>
-        <w:t xml:space="preserve">either with or without </w:t>
-      </w:r>
-      <w:r>
-        <w:t xml:space="preserve">extra initial argument.  If the </w:t>
-      </w:r>
-      <w:r>
-        <w:t>invocable object has overloads</w:t>
-      </w:r>
-      <w:r>
-        <w:t xml:space="preserve"> </w:t>
-      </w:r>
-      <w:proofErr w:type="gramStart"/>
-      <w:r>
-        <w:t>both</w:t>
-      </w:r>
-      <w:r>
-        <w:t xml:space="preserve"> with or</w:t>
-      </w:r>
-      <w:proofErr w:type="gramEnd"/>
-      <w:r>
-        <w:t xml:space="preserve"> without the extra argument, the overload with the extra argument is preferred.</w:t>
-      </w:r>
-    </w:p>
-    <w:p>
-      <w:pPr>
-        <w:pStyle w:val="Heading1"/>
-      </w:pPr>
-      <w:bookmarkStart w:id="5" w:name="_Toc451282435"/>
-      <w:r>
-        <w:t>Alternatives considered</w:t>
-      </w:r>
-      <w:bookmarkEnd w:id="5"/>
-    </w:p>
-    <w:p>
-      <w:r>
-        <w:t>I briefly considered having the parallel context token be the same type as the execution policy.  However, the token can encapsulate more than the execution policy; it can contains enough context about the specific iteration to, for example, provide a type of thread-local storage, or a worker index, etc</w:t>
-      </w:r>
-      <w:proofErr w:type="gramStart"/>
-      <w:r>
-        <w:t>..</w:t>
-      </w:r>
-      <w:proofErr w:type="gramEnd"/>
-      <w:r>
-        <w:t xml:space="preserve">  It may not be possible to provide functionality such as </w:t>
-      </w:r>
-      <w:r>
-        <w:rPr>
-          <w:rStyle w:val="CodeFont"/>
-        </w:rPr>
-        <w:t>ordered_update</w:t>
-      </w:r>
-      <w:r>
-        <w:t xml:space="preserve"> from the execution policy alone.  It might make sense, however, for all context tokens to provide a method that returns a reference to the execution policy.  Such a method is not being proposed here because there is no identified use case.</w:t>
-      </w:r>
-    </w:p>
-    <w:p>
-      <w:pPr>
-        <w:pStyle w:val="Heading1"/>
-      </w:pPr>
-      <w:bookmarkStart w:id="6" w:name="_Toc451282436"/>
-      <w:r>
-        <w:lastRenderedPageBreak/>
-        <w:t>Future directions</w:t>
-      </w:r>
-      <w:bookmarkEnd w:id="6"/>
-    </w:p>
-    <w:p>
-      <w:r>
-        <w:t xml:space="preserve">The token proposed herein is similar to the </w:t>
-      </w:r>
-      <w:r>
-        <w:rPr>
-          <w:rStyle w:val="CodeFont"/>
-        </w:rPr>
-        <w:t>task_block</w:t>
-      </w:r>
-      <w:r>
-        <w:t xml:space="preserve"> argument passed to the invocable object in </w:t>
-      </w:r>
-      <w:r>
-        <w:rPr>
-          <w:rStyle w:val="CodeFont"/>
-        </w:rPr>
-        <w:t>define_task_block</w:t>
-      </w:r>
-      <w:r>
-        <w:t>. We should consider whether the concepts can and should be unified in some way.</w:t>
-      </w:r>
-    </w:p>
-    <w:p>
-      <w:pPr>
-        <w:pStyle w:val="Heading1"/>
-      </w:pPr>
-      <w:bookmarkStart w:id="7" w:name="_Toc451282437"/>
+      <w:bookmarkStart w:id="8" w:name="_Toc452242885"/>
       <w:r>
         <w:t>Proposed Wording</w:t>
       </w:r>
-      <w:bookmarkEnd w:id="7"/>
+      <w:bookmarkEnd w:id="8"/>
     </w:p>
     <w:p>
       <w:pPr>
         <w:pStyle w:val="Heading2"/>
       </w:pPr>
-      <w:bookmarkStart w:id="8" w:name="_Toc451282438"/>
+      <w:bookmarkStart w:id="9" w:name="_Toc452242886"/>
       <w:r>
         <w:t>Document Conventions</w:t>
       </w:r>
-      <w:bookmarkEnd w:id="8"/>
+      <w:bookmarkEnd w:id="9"/>
     </w:p>
     <w:p>
       <w:pPr>
@@ -1842,7 +2102,7 @@
       <w:pPr>
         <w:pStyle w:val="Heading2"/>
       </w:pPr>
-      <w:bookmarkStart w:id="9" w:name="_Toc451282439"/>
+      <w:bookmarkStart w:id="10" w:name="_Toc452242887"/>
       <w:r>
         <w:t xml:space="preserve">Define </w:t>
       </w:r>
@@ -1858,7 +2118,7 @@
       <w:r>
         <w:t>policie</w:t>
       </w:r>
-      <w:bookmarkEnd w:id="9"/>
+      <w:bookmarkEnd w:id="10"/>
       <w:proofErr w:type="spellEnd"/>
     </w:p>
     <w:p>
@@ -1940,11 +2200,11 @@
       <w:pPr>
         <w:pStyle w:val="Heading2"/>
       </w:pPr>
-      <w:bookmarkStart w:id="10" w:name="_Toc451282440"/>
+      <w:bookmarkStart w:id="11" w:name="_Toc452242888"/>
       <w:r>
         <w:t>Specify optional context token to element access functions</w:t>
       </w:r>
-      <w:bookmarkEnd w:id="10"/>
+      <w:bookmarkEnd w:id="11"/>
     </w:p>
     <w:p>
       <w:r>
@@ -1976,7 +2236,11 @@
         <w:t>ExecutionPolicy</w:t>
       </w:r>
       <w:r>
-        <w:t xml:space="preserve"> which describe the manner in which the execution of these algorithms may be parallelized and the manner in which they apply the element access functions.</w:t>
+        <w:t xml:space="preserve"> which describe the manner in which the execution of these algorithms may be parallelized and the manner in which they apply the element access </w:t>
+      </w:r>
+      <w:r>
+        <w:lastRenderedPageBreak/>
+        <w:t>functions.</w:t>
       </w:r>
       <w:r>
         <w:t xml:space="preserve"> </w:t>
@@ -2111,7 +2375,31 @@
         <w:rPr>
           <w:rStyle w:val="Addition"/>
         </w:rPr>
-        <w:t>ext token, if present, provides operations that can be accessed by the element access function. Those operations differ from execution policy to execution policy. [</w:t>
+        <w:t xml:space="preserve">ext token, if present, provides operations that can be accessed by the element access function. Those operations differ </w:t>
+      </w:r>
+      <w:r>
+        <w:rPr>
+          <w:rStyle w:val="Addition"/>
+        </w:rPr>
+        <w:t xml:space="preserve">among </w:t>
+      </w:r>
+      <w:r>
+        <w:rPr>
+          <w:rStyle w:val="Addition"/>
+        </w:rPr>
+        <w:t>execution polic</w:t>
+      </w:r>
+      <w:r>
+        <w:rPr>
+          <w:rStyle w:val="Addition"/>
+        </w:rPr>
+        <w:t>ies</w:t>
+      </w:r>
+      <w:r>
+        <w:rPr>
+          <w:rStyle w:val="Addition"/>
+        </w:rPr>
+        <w:t>. [</w:t>
       </w:r>
       <w:r>
         <w:rPr>
@@ -2170,7 +2458,6 @@
       </w:r>
       <w:proofErr w:type="spellStart"/>
       <w:r>
-        <w:lastRenderedPageBreak/>
         <w:t>functors</w:t>
       </w:r>
       <w:proofErr w:type="spellEnd"/>
@@ -2186,12 +2473,33 @@
       <w:r>
         <w:t xml:space="preserve"> are not invoked with a context token.  Is this the right place to draw the line?</w:t>
       </w:r>
+      <w:r>
+        <w:t xml:space="preserve">  See section </w:t>
+      </w:r>
+      <w:r>
+        <w:fldChar w:fldCharType="begin"/>
+      </w:r>
+      <w:r>
+        <w:instrText xml:space="preserve"> REF _Ref452242363 \r \h </w:instrText>
+      </w:r>
+      <w:r>
+        <w:fldChar w:fldCharType="separate"/>
+      </w:r>
+      <w:r>
+        <w:t>3.1</w:t>
+      </w:r>
+      <w:r>
+        <w:fldChar w:fldCharType="end"/>
+      </w:r>
+      <w:r>
+        <w:t xml:space="preserve"> for more discussion.</w:t>
+      </w:r>
     </w:p>
     <w:p>
       <w:pPr>
         <w:pStyle w:val="Heading2"/>
       </w:pPr>
-      <w:bookmarkStart w:id="11" w:name="_Toc451282441"/>
+      <w:bookmarkStart w:id="12" w:name="_Toc452242889"/>
       <w:r>
         <w:t xml:space="preserve">Move </w:t>
       </w:r>
@@ -2213,7 +2521,7 @@
       <w:r>
         <w:t xml:space="preserve"> into vector context token</w:t>
       </w:r>
-      <w:bookmarkEnd w:id="11"/>
+      <w:bookmarkEnd w:id="12"/>
     </w:p>
     <w:p>
       <w:r>
@@ -2678,6 +2986,7 @@
         <w:pStyle w:val="Guidance"/>
       </w:pPr>
       <w:r>
+        <w:lastRenderedPageBreak/>
         <w:t xml:space="preserve">Editorial note: If P0076 is applied to the TS as currently written, the above description will precede the definition of </w:t>
       </w:r>
       <w:r>
@@ -2700,25 +3009,156 @@
       <w:pPr>
         <w:pStyle w:val="Heading1"/>
       </w:pPr>
-      <w:bookmarkStart w:id="12" w:name="_Toc451282442"/>
+      <w:bookmarkStart w:id="13" w:name="_Toc452242890"/>
       <w:r>
         <w:t>References</w:t>
       </w:r>
-      <w:bookmarkEnd w:id="12"/>
+      <w:bookmarkEnd w:id="13"/>
+    </w:p>
+    <w:p>
+      <w:hyperlink r:id="rId14" w:history="1">
+        <w:r>
+          <w:rPr>
+            <w:rStyle w:val="Hyperlink"/>
+          </w:rPr>
+          <w:t>Agency</w:t>
+        </w:r>
+      </w:hyperlink>
+      <w:r>
+        <w:t xml:space="preserve"> </w:t>
+      </w:r>
+      <w:r>
+        <w:rPr>
+          <w:i/>
+        </w:rPr>
+        <w:t>Quick Start Guide</w:t>
+      </w:r>
+      <w:r>
+        <w:t xml:space="preserve">, a low-level library for abstracting parallel execution, Jared </w:t>
+      </w:r>
+      <w:proofErr w:type="spellStart"/>
+      <w:r>
+        <w:t>Hoberock</w:t>
+      </w:r>
+      <w:proofErr w:type="spellEnd"/>
+      <w:r>
+        <w:t>, 2015-12-03</w:t>
+      </w:r>
+    </w:p>
+    <w:p>
+      <w:hyperlink r:id="rId15" w:history="1">
+        <w:r>
+          <w:rPr>
+            <w:rStyle w:val="Hyperlink"/>
+          </w:rPr>
+          <w:t>P0076r2</w:t>
+        </w:r>
+      </w:hyperlink>
+      <w:r>
+        <w:t xml:space="preserve"> </w:t>
+      </w:r>
+      <w:r>
+        <w:rPr>
+          <w:i/>
+        </w:rPr>
+        <w:t xml:space="preserve">Vector and </w:t>
+      </w:r>
+      <w:proofErr w:type="spellStart"/>
+      <w:r>
+        <w:rPr>
+          <w:i/>
+        </w:rPr>
+        <w:t>Wavefront</w:t>
+      </w:r>
+      <w:proofErr w:type="spellEnd"/>
+      <w:r>
+        <w:rPr>
+          <w:i/>
+        </w:rPr>
+        <w:t xml:space="preserve"> Execution Policies</w:t>
+      </w:r>
+      <w:r>
+        <w:t xml:space="preserve">, </w:t>
+      </w:r>
+      <w:r>
+        <w:t xml:space="preserve">Arch Robison, Pablo Halpern, Robert </w:t>
+      </w:r>
+      <w:proofErr w:type="spellStart"/>
+      <w:r>
+        <w:t>Geva</w:t>
+      </w:r>
+      <w:proofErr w:type="spellEnd"/>
+      <w:r>
+        <w:t>, Clark Nelson, Jens Maurer</w:t>
+      </w:r>
+      <w:r>
+        <w:t>, 2016-05</w:t>
+      </w:r>
+    </w:p>
+    <w:p>
+      <w:hyperlink r:id="rId16" w:history="1">
+        <w:r>
+          <w:rPr>
+            <w:rStyle w:val="Hyperlink"/>
+          </w:rPr>
+          <w:t>P0075r1</w:t>
+        </w:r>
+      </w:hyperlink>
+      <w:r>
+        <w:t xml:space="preserve"> </w:t>
+      </w:r>
+      <w:r>
+        <w:rPr>
+          <w:i/>
+        </w:rPr>
+        <w:t>Template Library for Index-Based Loops</w:t>
+      </w:r>
+      <w:r>
+        <w:t xml:space="preserve">, </w:t>
+      </w:r>
+      <w:r>
+        <w:t xml:space="preserve">Arch Robison, Pablo Halpern, Robert </w:t>
+      </w:r>
+      <w:proofErr w:type="spellStart"/>
+      <w:r>
+        <w:t>Geva</w:t>
+      </w:r>
+      <w:proofErr w:type="spellEnd"/>
+      <w:r>
+        <w:t>, Clark Nelson</w:t>
+      </w:r>
+      <w:r>
+        <w:t>, 2016-02-12</w:t>
+      </w:r>
     </w:p>
     <w:p>
       <w:pPr>
         <w:pStyle w:val="Heading1"/>
       </w:pPr>
-      <w:bookmarkStart w:id="13" w:name="_Toc451282443"/>
+      <w:bookmarkStart w:id="14" w:name="_Toc452242891"/>
       <w:r>
         <w:t>Acknowledgements</w:t>
       </w:r>
-      <w:bookmarkEnd w:id="4"/>
-      <w:bookmarkEnd w:id="13"/>
+      <w:bookmarkEnd w:id="2"/>
+      <w:bookmarkEnd w:id="14"/>
+    </w:p>
+    <w:p>
+      <w:r>
+        <w:t xml:space="preserve">Thanks to Hans Boehm, Michael Garland, and Lawrence </w:t>
+      </w:r>
+      <w:proofErr w:type="spellStart"/>
+      <w:r>
+        <w:t>Crowl</w:t>
+      </w:r>
+      <w:proofErr w:type="spellEnd"/>
+      <w:r>
+        <w:t xml:space="preserve"> for their helpful review comments.</w:t>
+      </w:r>
+      <w:bookmarkStart w:id="15" w:name="_GoBack"/>
+      <w:bookmarkEnd w:id="15"/>
     </w:p>
     <w:sectPr>
-      <w:footerReference w:type="default" r:id="rId14"/>
+      <w:footerReference w:type="default" r:id="rId17"/>
       <w:pgSz w:w="12240" w:h="15840" w:code="1"/>
       <w:pgMar w:top="1440" w:right="1080" w:bottom="1440" w:left="1080" w:header="720" w:footer="540" w:gutter="0"/>
       <w:cols w:space="720"/>
@@ -2736,7 +3176,7 @@
 </file>
 
 <file path=word/endnotes.xml><?xml version="1.0" encoding="utf-8"?>
-<w:endnotes xmlns:wpc="http://schemas.microsoft.com/office/word/2010/wordprocessingCanvas" xmlns:mc="http://schemas.openxmlformats.org/markup-compatibility/2006" xmlns:o="urn:schemas-microsoft-com:office:office" xmlns:r="http://schemas.openxmlformats.org/officeDocument/2006/relationships" xmlns:m="http://schemas.openxmlformats.org/officeDocument/2006/math" xmlns:v="urn:schemas-microsoft-com:vml" xmlns:wp14="http://schemas.microsoft.com/office/word/2010/wordprocessingDrawing" xmlns:wp="http://schemas.openxmlformats.org/drawingml/2006/wordprocessingDrawing" xmlns:w10="urn:schemas-microsoft-com:office:word" xmlns:w="http://schemas.openxmlformats.org/wordprocessingml/2006/main" xmlns:w14="http://schemas.microsoft.com/office/word/2010/wordml" xmlns:w15="http://schemas.microsoft.com/office/word/2012/wordml" xmlns:wpg="http://schemas.microsoft.com/office/word/2010/wordprocessingGroup" xmlns:wpi="http://schemas.microsoft.com/office/word/2010/wordprocessingInk" xmlns:wne="http://schemas.microsoft.com/office/word/2006/wordml" xmlns:wps="http://schemas.microsoft.com/office/word/2010/wordprocessingShape" mc:Ignorable="w14 w15 wp14">
+<w:endnotes xmlns:wpc="http://schemas.microsoft.com/office/word/2010/wordprocessingCanvas" xmlns:cx="http://schemas.microsoft.com/office/drawing/2014/chartex" xmlns:cx1="http://schemas.microsoft.com/office/drawing/2015/9/8/chartex" xmlns:cx2="http://schemas.microsoft.com/office/drawing/2015/10/21/chartex" xmlns:mc="http://schemas.openxmlformats.org/markup-compatibility/2006" xmlns:o="urn:schemas-microsoft-com:office:office" xmlns:r="http://schemas.openxmlformats.org/officeDocument/2006/relationships" xmlns:m="http://schemas.openxmlformats.org/officeDocument/2006/math" xmlns:v="urn:schemas-microsoft-com:vml" xmlns:wp14="http://schemas.microsoft.com/office/word/2010/wordprocessingDrawing" xmlns:wp="http://schemas.openxmlformats.org/drawingml/2006/wordprocessingDrawing" xmlns:w10="urn:schemas-microsoft-com:office:word" xmlns:w="http://schemas.openxmlformats.org/wordprocessingml/2006/main" xmlns:w14="http://schemas.microsoft.com/office/word/2010/wordml" xmlns:w15="http://schemas.microsoft.com/office/word/2012/wordml" xmlns:w16se="http://schemas.microsoft.com/office/word/2015/wordml/symex" xmlns:wpg="http://schemas.microsoft.com/office/word/2010/wordprocessingGroup" xmlns:wpi="http://schemas.microsoft.com/office/word/2010/wordprocessingInk" xmlns:wne="http://schemas.microsoft.com/office/word/2006/wordml" xmlns:wps="http://schemas.microsoft.com/office/word/2010/wordprocessingShape" mc:Ignorable="w14 w15 w16se wp14">
   <w:endnote w:type="separator" w:id="-1">
     <w:p>
       <w:r>
@@ -2755,7 +3195,7 @@
 </file>
 
 <file path=word/footer1.xml><?xml version="1.0" encoding="utf-8"?>
-<w:ftr xmlns:wpc="http://schemas.microsoft.com/office/word/2010/wordprocessingCanvas" xmlns:mc="http://schemas.openxmlformats.org/markup-compatibility/2006" xmlns:o="urn:schemas-microsoft-com:office:office" xmlns:r="http://schemas.openxmlformats.org/officeDocument/2006/relationships" xmlns:m="http://schemas.openxmlformats.org/officeDocument/2006/math" xmlns:v="urn:schemas-microsoft-com:vml" xmlns:wp14="http://schemas.microsoft.com/office/word/2010/wordprocessingDrawing" xmlns:wp="http://schemas.openxmlformats.org/drawingml/2006/wordprocessingDrawing" xmlns:w10="urn:schemas-microsoft-com:office:word" xmlns:w="http://schemas.openxmlformats.org/wordprocessingml/2006/main" xmlns:w14="http://schemas.microsoft.com/office/word/2010/wordml" xmlns:w15="http://schemas.microsoft.com/office/word/2012/wordml" xmlns:wpg="http://schemas.microsoft.com/office/word/2010/wordprocessingGroup" xmlns:wpi="http://schemas.microsoft.com/office/word/2010/wordprocessingInk" xmlns:wne="http://schemas.microsoft.com/office/word/2006/wordml" xmlns:wps="http://schemas.microsoft.com/office/word/2010/wordprocessingShape" mc:Ignorable="w14 w15 wp14">
+<w:ftr xmlns:wpc="http://schemas.microsoft.com/office/word/2010/wordprocessingCanvas" xmlns:cx="http://schemas.microsoft.com/office/drawing/2014/chartex" xmlns:cx1="http://schemas.microsoft.com/office/drawing/2015/9/8/chartex" xmlns:cx2="http://schemas.microsoft.com/office/drawing/2015/10/21/chartex" xmlns:mc="http://schemas.openxmlformats.org/markup-compatibility/2006" xmlns:o="urn:schemas-microsoft-com:office:office" xmlns:r="http://schemas.openxmlformats.org/officeDocument/2006/relationships" xmlns:m="http://schemas.openxmlformats.org/officeDocument/2006/math" xmlns:v="urn:schemas-microsoft-com:vml" xmlns:wp14="http://schemas.microsoft.com/office/word/2010/wordprocessingDrawing" xmlns:wp="http://schemas.openxmlformats.org/drawingml/2006/wordprocessingDrawing" xmlns:w10="urn:schemas-microsoft-com:office:word" xmlns:w="http://schemas.openxmlformats.org/wordprocessingml/2006/main" xmlns:w14="http://schemas.microsoft.com/office/word/2010/wordml" xmlns:w15="http://schemas.microsoft.com/office/word/2012/wordml" xmlns:w16se="http://schemas.microsoft.com/office/word/2015/wordml/symex" xmlns:wpg="http://schemas.microsoft.com/office/word/2010/wordprocessingGroup" xmlns:wpi="http://schemas.microsoft.com/office/word/2010/wordprocessingInk" xmlns:wne="http://schemas.microsoft.com/office/word/2006/wordml" xmlns:wps="http://schemas.microsoft.com/office/word/2010/wordprocessingShape" mc:Ignorable="w14 w15 w16se wp14">
   <w:p>
     <w:pPr>
       <w:pStyle w:val="Footer"/>
@@ -2766,19 +3206,42 @@
       </w:tabs>
       <w:ind w:left="-360"/>
     </w:pPr>
-    <w:fldSimple w:instr=" DOCPROPERTY  &quot;Document number&quot;  \* MERGEFORMAT ">
-      <w:r>
-        <w:t>D0335R0</w:t>
-      </w:r>
-    </w:fldSimple>
+    <w:r>
+      <w:fldChar w:fldCharType="begin"/>
+    </w:r>
+    <w:r>
+      <w:instrText xml:space="preserve"> DOCPROPERTY  "Document n</w:instrText>
+    </w:r>
+    <w:r>
+      <w:instrText xml:space="preserve">umber"  \* MERGEFORMAT </w:instrText>
+    </w:r>
+    <w:r>
+      <w:fldChar w:fldCharType="separate"/>
+    </w:r>
+    <w:r>
+      <w:t>P0335R0</w:t>
+    </w:r>
+    <w:r>
+      <w:fldChar w:fldCharType="end"/>
+    </w:r>
     <w:r>
       <w:t xml:space="preserve">: </w:t>
     </w:r>
-    <w:fldSimple w:instr=" TITLE   \* MERGEFORMAT ">
-      <w:r>
-        <w:t>Context Tokens for Parallel Algorithms</w:t>
-      </w:r>
-    </w:fldSimple>
+    <w:r>
+      <w:fldChar w:fldCharType="begin"/>
+    </w:r>
+    <w:r>
+      <w:instrText xml:space="preserve"> TITLE   \* MERGEFORMAT </w:instrText>
+    </w:r>
+    <w:r>
+      <w:fldChar w:fldCharType="separate"/>
+    </w:r>
+    <w:r>
+      <w:t>Context Tokens for Parallel Algorithms</w:t>
+    </w:r>
+    <w:r>
+      <w:fldChar w:fldCharType="end"/>
+    </w:r>
     <w:r>
       <w:tab/>
     </w:r>
@@ -2811,7 +3274,7 @@
         <w:rStyle w:val="PageNumber"/>
         <w:noProof/>
       </w:rPr>
-      <w:t>1</w:t>
+      <w:t>4</w:t>
     </w:r>
     <w:r>
       <w:rPr>
@@ -2848,7 +3311,7 @@
         <w:rStyle w:val="PageNumber"/>
         <w:noProof/>
       </w:rPr>
-      <w:t>4</w:t>
+      <w:t>5</w:t>
     </w:r>
     <w:r>
       <w:rPr>
@@ -2861,7 +3324,7 @@
 </file>
 
 <file path=word/footnotes.xml><?xml version="1.0" encoding="utf-8"?>
-<w:footnotes xmlns:wpc="http://schemas.microsoft.com/office/word/2010/wordprocessingCanvas" xmlns:mc="http://schemas.openxmlformats.org/markup-compatibility/2006" xmlns:o="urn:schemas-microsoft-com:office:office" xmlns:r="http://schemas.openxmlformats.org/officeDocument/2006/relationships" xmlns:m="http://schemas.openxmlformats.org/officeDocument/2006/math" xmlns:v="urn:schemas-microsoft-com:vml" xmlns:wp14="http://schemas.microsoft.com/office/word/2010/wordprocessingDrawing" xmlns:wp="http://schemas.openxmlformats.org/drawingml/2006/wordprocessingDrawing" xmlns:w10="urn:schemas-microsoft-com:office:word" xmlns:w="http://schemas.openxmlformats.org/wordprocessingml/2006/main" xmlns:w14="http://schemas.microsoft.com/office/word/2010/wordml" xmlns:w15="http://schemas.microsoft.com/office/word/2012/wordml" xmlns:wpg="http://schemas.microsoft.com/office/word/2010/wordprocessingGroup" xmlns:wpi="http://schemas.microsoft.com/office/word/2010/wordprocessingInk" xmlns:wne="http://schemas.microsoft.com/office/word/2006/wordml" xmlns:wps="http://schemas.microsoft.com/office/word/2010/wordprocessingShape" mc:Ignorable="w14 w15 wp14">
+<w:footnotes xmlns:wpc="http://schemas.microsoft.com/office/word/2010/wordprocessingCanvas" xmlns:cx="http://schemas.microsoft.com/office/drawing/2014/chartex" xmlns:cx1="http://schemas.microsoft.com/office/drawing/2015/9/8/chartex" xmlns:cx2="http://schemas.microsoft.com/office/drawing/2015/10/21/chartex" xmlns:mc="http://schemas.openxmlformats.org/markup-compatibility/2006" xmlns:o="urn:schemas-microsoft-com:office:office" xmlns:r="http://schemas.openxmlformats.org/officeDocument/2006/relationships" xmlns:m="http://schemas.openxmlformats.org/officeDocument/2006/math" xmlns:v="urn:schemas-microsoft-com:vml" xmlns:wp14="http://schemas.microsoft.com/office/word/2010/wordprocessingDrawing" xmlns:wp="http://schemas.openxmlformats.org/drawingml/2006/wordprocessingDrawing" xmlns:w10="urn:schemas-microsoft-com:office:word" xmlns:w="http://schemas.openxmlformats.org/wordprocessingml/2006/main" xmlns:w14="http://schemas.microsoft.com/office/word/2010/wordml" xmlns:w15="http://schemas.microsoft.com/office/word/2012/wordml" xmlns:w16se="http://schemas.microsoft.com/office/word/2015/wordml/symex" xmlns:wpg="http://schemas.microsoft.com/office/word/2010/wordprocessingGroup" xmlns:wpi="http://schemas.microsoft.com/office/word/2010/wordprocessingInk" xmlns:wne="http://schemas.microsoft.com/office/word/2006/wordml" xmlns:wps="http://schemas.microsoft.com/office/word/2010/wordprocessingShape" mc:Ignorable="w14 w15 w16se wp14">
   <w:footnote w:type="separator" w:id="-1">
     <w:p>
       <w:r>
@@ -2880,7 +3343,7 @@
 </file>
 
 <file path=word/numbering.xml><?xml version="1.0" encoding="utf-8"?>
-<w:numbering xmlns:wpc="http://schemas.microsoft.com/office/word/2010/wordprocessingCanvas" xmlns:mc="http://schemas.openxmlformats.org/markup-compatibility/2006" xmlns:o="urn:schemas-microsoft-com:office:office" xmlns:r="http://schemas.openxmlformats.org/officeDocument/2006/relationships" xmlns:m="http://schemas.openxmlformats.org/officeDocument/2006/math" xmlns:v="urn:schemas-microsoft-com:vml" xmlns:wp14="http://schemas.microsoft.com/office/word/2010/wordprocessingDrawing" xmlns:wp="http://schemas.openxmlformats.org/drawingml/2006/wordprocessingDrawing" xmlns:w10="urn:schemas-microsoft-com:office:word" xmlns:w="http://schemas.openxmlformats.org/wordprocessingml/2006/main" xmlns:w14="http://schemas.microsoft.com/office/word/2010/wordml" xmlns:w15="http://schemas.microsoft.com/office/word/2012/wordml" xmlns:wpg="http://schemas.microsoft.com/office/word/2010/wordprocessingGroup" xmlns:wpi="http://schemas.microsoft.com/office/word/2010/wordprocessingInk" xmlns:wne="http://schemas.microsoft.com/office/word/2006/wordml" xmlns:wps="http://schemas.microsoft.com/office/word/2010/wordprocessingShape" mc:Ignorable="w14 w15 wp14">
+<w:numbering xmlns:wpc="http://schemas.microsoft.com/office/word/2010/wordprocessingCanvas" xmlns:cx="http://schemas.microsoft.com/office/drawing/2014/chartex" xmlns:cx1="http://schemas.microsoft.com/office/drawing/2015/9/8/chartex" xmlns:cx2="http://schemas.microsoft.com/office/drawing/2015/10/21/chartex" xmlns:mc="http://schemas.openxmlformats.org/markup-compatibility/2006" xmlns:o="urn:schemas-microsoft-com:office:office" xmlns:r="http://schemas.openxmlformats.org/officeDocument/2006/relationships" xmlns:m="http://schemas.openxmlformats.org/officeDocument/2006/math" xmlns:v="urn:schemas-microsoft-com:vml" xmlns:wp14="http://schemas.microsoft.com/office/word/2010/wordprocessingDrawing" xmlns:wp="http://schemas.openxmlformats.org/drawingml/2006/wordprocessingDrawing" xmlns:w10="urn:schemas-microsoft-com:office:word" xmlns:w="http://schemas.openxmlformats.org/wordprocessingml/2006/main" xmlns:w14="http://schemas.microsoft.com/office/word/2010/wordml" xmlns:w15="http://schemas.microsoft.com/office/word/2012/wordml" xmlns:w16se="http://schemas.microsoft.com/office/word/2015/wordml/symex" xmlns:wpg="http://schemas.microsoft.com/office/word/2010/wordprocessingGroup" xmlns:wpi="http://schemas.microsoft.com/office/word/2010/wordprocessingInk" xmlns:wne="http://schemas.microsoft.com/office/word/2006/wordml" xmlns:wps="http://schemas.microsoft.com/office/word/2010/wordprocessingShape" mc:Ignorable="w14 w15 w16se wp14">
   <w:abstractNum w:abstractNumId="0" w15:restartNumberingAfterBreak="0">
     <w:nsid w:val="FFFFFF7C"/>
     <w:multiLevelType w:val="singleLevel"/>
@@ -5909,7 +6372,7 @@
 </file>
 
 <file path=word/styles.xml><?xml version="1.0" encoding="utf-8"?>
-<w:styles xmlns:mc="http://schemas.openxmlformats.org/markup-compatibility/2006" xmlns:r="http://schemas.openxmlformats.org/officeDocument/2006/relationships" xmlns:w="http://schemas.openxmlformats.org/wordprocessingml/2006/main" xmlns:w14="http://schemas.microsoft.com/office/word/2010/wordml" xmlns:w15="http://schemas.microsoft.com/office/word/2012/wordml" mc:Ignorable="w14 w15">
+<w:styles xmlns:mc="http://schemas.openxmlformats.org/markup-compatibility/2006" xmlns:r="http://schemas.openxmlformats.org/officeDocument/2006/relationships" xmlns:w="http://schemas.openxmlformats.org/wordprocessingml/2006/main" xmlns:w14="http://schemas.microsoft.com/office/word/2010/wordml" xmlns:w15="http://schemas.microsoft.com/office/word/2012/wordml" xmlns:w16se="http://schemas.microsoft.com/office/word/2015/wordml/symex" mc:Ignorable="w14 w15 w16se">
   <w:docDefaults>
     <w:rPrDefault>
       <w:rPr>
@@ -5919,7 +6382,7 @@
     </w:rPrDefault>
     <w:pPrDefault/>
   </w:docDefaults>
-  <w:latentStyles w:defLockedState="0" w:defUIPriority="99" w:defSemiHidden="0" w:defUnhideWhenUsed="0" w:defQFormat="0" w:count="371">
+  <w:latentStyles w:defLockedState="0" w:defUIPriority="99" w:defSemiHidden="0" w:defUnhideWhenUsed="0" w:defQFormat="0" w:count="372">
     <w:lsdException w:name="Normal" w:uiPriority="0" w:qFormat="1"/>
     <w:lsdException w:name="heading 1" w:uiPriority="9" w:qFormat="1"/>
     <w:lsdException w:name="heading 2" w:uiPriority="9" w:qFormat="1"/>
@@ -6025,7 +6488,6 @@
     <w:lsdException w:name="HTML Sample" w:semiHidden="1" w:unhideWhenUsed="1"/>
     <w:lsdException w:name="HTML Typewriter" w:semiHidden="1" w:unhideWhenUsed="1"/>
     <w:lsdException w:name="HTML Variable" w:semiHidden="1" w:unhideWhenUsed="1"/>
-    <w:lsdException w:name="Normal Table" w:semiHidden="1" w:unhideWhenUsed="1"/>
     <w:lsdException w:name="annotation subject" w:semiHidden="1" w:unhideWhenUsed="1"/>
     <w:lsdException w:name="No List" w:semiHidden="1" w:unhideWhenUsed="1"/>
     <w:lsdException w:name="Outline List 1" w:semiHidden="1" w:unhideWhenUsed="1"/>
@@ -6072,10 +6534,8 @@
     <w:lsdException w:name="Table Subtle 2" w:semiHidden="1" w:unhideWhenUsed="1"/>
     <w:lsdException w:name="Table Web 1" w:semiHidden="1" w:unhideWhenUsed="1"/>
     <w:lsdException w:name="Table Web 2" w:semiHidden="1" w:unhideWhenUsed="1"/>
-    <w:lsdException w:name="Table Web 3" w:semiHidden="1" w:unhideWhenUsed="1"/>
     <w:lsdException w:name="Balloon Text" w:semiHidden="1" w:unhideWhenUsed="1"/>
     <w:lsdException w:name="Table Grid" w:uiPriority="59"/>
-    <w:lsdException w:name="Table Theme" w:semiHidden="1" w:unhideWhenUsed="1"/>
     <w:lsdException w:name="Placeholder Text" w:semiHidden="1"/>
     <w:lsdException w:name="No Spacing" w:uiPriority="1" w:qFormat="1"/>
     <w:lsdException w:name="Light Shading" w:uiPriority="60"/>
@@ -6291,6 +6751,7 @@
     <w:lsdException w:name="List Table 5 Dark Accent 6" w:uiPriority="50"/>
     <w:lsdException w:name="List Table 6 Colorful Accent 6" w:uiPriority="51"/>
     <w:lsdException w:name="List Table 7 Colorful Accent 6" w:uiPriority="52"/>
+    <w:lsdException w:name="Mention" w:semiHidden="1" w:unhideWhenUsed="1"/>
   </w:latentStyles>
   <w:style w:type="paragraph" w:default="1" w:styleId="Normal">
     <w:name w:val="Normal"/>
@@ -6534,7 +6995,6 @@
   <w:style w:type="character" w:default="1" w:styleId="DefaultParagraphFont">
     <w:name w:val="Default Paragraph Font"/>
     <w:uiPriority w:val="1"/>
-    <w:semiHidden/>
     <w:unhideWhenUsed/>
   </w:style>
   <w:style w:type="table" w:default="1" w:styleId="TableNormal">
@@ -7218,7 +7678,7 @@
 </file>
 
 <file path=word/glossary/document.xml><?xml version="1.0" encoding="utf-8"?>
-<w:glossaryDocument xmlns:wpc="http://schemas.microsoft.com/office/word/2010/wordprocessingCanvas" xmlns:mc="http://schemas.openxmlformats.org/markup-compatibility/2006" xmlns:o="urn:schemas-microsoft-com:office:office" xmlns:r="http://schemas.openxmlformats.org/officeDocument/2006/relationships" xmlns:m="http://schemas.openxmlformats.org/officeDocument/2006/math" xmlns:v="urn:schemas-microsoft-com:vml" xmlns:wp14="http://schemas.microsoft.com/office/word/2010/wordprocessingDrawing" xmlns:wp="http://schemas.openxmlformats.org/drawingml/2006/wordprocessingDrawing" xmlns:w10="urn:schemas-microsoft-com:office:word" xmlns:w="http://schemas.openxmlformats.org/wordprocessingml/2006/main" xmlns:w14="http://schemas.microsoft.com/office/word/2010/wordml" xmlns:w15="http://schemas.microsoft.com/office/word/2012/wordml" xmlns:wpg="http://schemas.microsoft.com/office/word/2010/wordprocessingGroup" xmlns:wpi="http://schemas.microsoft.com/office/word/2010/wordprocessingInk" xmlns:wne="http://schemas.microsoft.com/office/word/2006/wordml" xmlns:wps="http://schemas.microsoft.com/office/word/2010/wordprocessingShape" mc:Ignorable="w14 w15 wp14">
+<w:glossaryDocument xmlns:wpc="http://schemas.microsoft.com/office/word/2010/wordprocessingCanvas" xmlns:cx="http://schemas.microsoft.com/office/drawing/2014/chartex" xmlns:cx1="http://schemas.microsoft.com/office/drawing/2015/9/8/chartex" xmlns:cx2="http://schemas.microsoft.com/office/drawing/2015/10/21/chartex" xmlns:mc="http://schemas.openxmlformats.org/markup-compatibility/2006" xmlns:o="urn:schemas-microsoft-com:office:office" xmlns:r="http://schemas.openxmlformats.org/officeDocument/2006/relationships" xmlns:m="http://schemas.openxmlformats.org/officeDocument/2006/math" xmlns:v="urn:schemas-microsoft-com:vml" xmlns:wp14="http://schemas.microsoft.com/office/word/2010/wordprocessingDrawing" xmlns:wp="http://schemas.openxmlformats.org/drawingml/2006/wordprocessingDrawing" xmlns:w10="urn:schemas-microsoft-com:office:word" xmlns:w="http://schemas.openxmlformats.org/wordprocessingml/2006/main" xmlns:w14="http://schemas.microsoft.com/office/word/2010/wordml" xmlns:w15="http://schemas.microsoft.com/office/word/2012/wordml" xmlns:w16se="http://schemas.microsoft.com/office/word/2015/wordml/symex" xmlns:wpg="http://schemas.microsoft.com/office/word/2010/wordprocessingGroup" xmlns:wpi="http://schemas.microsoft.com/office/word/2010/wordprocessingInk" xmlns:wne="http://schemas.microsoft.com/office/word/2006/wordml" xmlns:wps="http://schemas.microsoft.com/office/word/2010/wordprocessingShape" mc:Ignorable="w14 w15 w16se wp14">
   <w:docParts>
     <w:docPart>
       <w:docPartPr>
@@ -7254,7 +7714,7 @@
 </file>
 
 <file path=word/glossary/fontTable.xml><?xml version="1.0" encoding="utf-8"?>
-<w:fonts xmlns:mc="http://schemas.openxmlformats.org/markup-compatibility/2006" xmlns:r="http://schemas.openxmlformats.org/officeDocument/2006/relationships" xmlns:w="http://schemas.openxmlformats.org/wordprocessingml/2006/main" xmlns:w14="http://schemas.microsoft.com/office/word/2010/wordml" xmlns:w15="http://schemas.microsoft.com/office/word/2012/wordml" mc:Ignorable="w14 w15">
+<w:fonts xmlns:mc="http://schemas.openxmlformats.org/markup-compatibility/2006" xmlns:r="http://schemas.openxmlformats.org/officeDocument/2006/relationships" xmlns:w="http://schemas.openxmlformats.org/wordprocessingml/2006/main" xmlns:w14="http://schemas.microsoft.com/office/word/2010/wordml" xmlns:w15="http://schemas.microsoft.com/office/word/2012/wordml" xmlns:w16se="http://schemas.microsoft.com/office/word/2015/wordml/symex" mc:Ignorable="w14 w15 w16se">
   <w:font w:name="Symbol">
     <w:panose1 w:val="05050102010706020507"/>
     <w:charset w:val="02"/>
@@ -7274,12 +7734,13 @@
     <w:charset w:val="00"/>
     <w:family w:val="modern"/>
     <w:pitch w:val="fixed"/>
-    <w:sig w:usb0="E0002AFF" w:usb1="C0007843" w:usb2="00000009" w:usb3="00000000" w:csb0="000001FF" w:csb1="00000000"/>
+    <w:sig w:usb0="E0002EFF" w:usb1="C0007843" w:usb2="00000009" w:usb3="00000000" w:csb0="000001FF" w:csb1="00000000"/>
   </w:font>
   <w:font w:name="Wingdings">
     <w:panose1 w:val="05000000000000000000"/>
     <w:charset w:val="02"/>
     <w:family w:val="auto"/>
+    <w:notTrueType/>
     <w:pitch w:val="variable"/>
     <w:sig w:usb0="00000000" w:usb1="10000000" w:usb2="00000000" w:usb3="00000000" w:csb0="80000000" w:csb1="00000000"/>
   </w:font>
@@ -7302,7 +7763,7 @@
     <w:charset w:val="00"/>
     <w:family w:val="swiss"/>
     <w:pitch w:val="variable"/>
-    <w:sig w:usb0="E0002AFF" w:usb1="C0007843" w:usb2="00000009" w:usb3="00000000" w:csb0="000001FF" w:csb1="00000000"/>
+    <w:sig w:usb0="E0002EFF" w:usb1="C0007843" w:usb2="00000009" w:usb3="00000000" w:csb0="000001FF" w:csb1="00000000"/>
   </w:font>
   <w:font w:name="Calibri Light">
     <w:panose1 w:val="020F0302020204030204"/>
@@ -7329,7 +7790,7 @@
 </file>
 
 <file path=word/glossary/settings.xml><?xml version="1.0" encoding="utf-8"?>
-<w:settings xmlns:mc="http://schemas.openxmlformats.org/markup-compatibility/2006" xmlns:o="urn:schemas-microsoft-com:office:office" xmlns:r="http://schemas.openxmlformats.org/officeDocument/2006/relationships" xmlns:m="http://schemas.openxmlformats.org/officeDocument/2006/math" xmlns:v="urn:schemas-microsoft-com:vml" xmlns:w10="urn:schemas-microsoft-com:office:word" xmlns:w="http://schemas.openxmlformats.org/wordprocessingml/2006/main" xmlns:w14="http://schemas.microsoft.com/office/word/2010/wordml" xmlns:w15="http://schemas.microsoft.com/office/word/2012/wordml" xmlns:sl="http://schemas.openxmlformats.org/schemaLibrary/2006/main" mc:Ignorable="w14 w15">
+<w:settings xmlns:mc="http://schemas.openxmlformats.org/markup-compatibility/2006" xmlns:o="urn:schemas-microsoft-com:office:office" xmlns:r="http://schemas.openxmlformats.org/officeDocument/2006/relationships" xmlns:m="http://schemas.openxmlformats.org/officeDocument/2006/math" xmlns:v="urn:schemas-microsoft-com:vml" xmlns:w10="urn:schemas-microsoft-com:office:word" xmlns:w="http://schemas.openxmlformats.org/wordprocessingml/2006/main" xmlns:w14="http://schemas.microsoft.com/office/word/2010/wordml" xmlns:w15="http://schemas.microsoft.com/office/word/2012/wordml" xmlns:w16se="http://schemas.microsoft.com/office/word/2015/wordml/symex" xmlns:sl="http://schemas.openxmlformats.org/schemaLibrary/2006/main" mc:Ignorable="w14 w15 w16se">
   <w:view w:val="normal"/>
   <w:revisionView w:formatting="0"/>
   <w:defaultTabStop w:val="720"/>
@@ -7345,6 +7806,7 @@
   <w:rsids>
     <w:rsidRoot w:val="00B66EE4"/>
     <w:rsid w:val="003A0AC1"/>
+    <w:rsid w:val="00561C29"/>
     <w:rsid w:val="00777DDD"/>
     <w:rsid w:val="00831775"/>
     <w:rsid w:val="008F504D"/>
@@ -7375,7 +7837,7 @@
 </file>
 
 <file path=word/glossary/styles.xml><?xml version="1.0" encoding="utf-8"?>
-<w:styles xmlns:mc="http://schemas.openxmlformats.org/markup-compatibility/2006" xmlns:r="http://schemas.openxmlformats.org/officeDocument/2006/relationships" xmlns:w="http://schemas.openxmlformats.org/wordprocessingml/2006/main" xmlns:w14="http://schemas.microsoft.com/office/word/2010/wordml" xmlns:w15="http://schemas.microsoft.com/office/word/2012/wordml" mc:Ignorable="w14 w15">
+<w:styles xmlns:mc="http://schemas.openxmlformats.org/markup-compatibility/2006" xmlns:r="http://schemas.openxmlformats.org/officeDocument/2006/relationships" xmlns:w="http://schemas.openxmlformats.org/wordprocessingml/2006/main" xmlns:w14="http://schemas.microsoft.com/office/word/2010/wordml" xmlns:w15="http://schemas.microsoft.com/office/word/2012/wordml" xmlns:w16se="http://schemas.microsoft.com/office/word/2015/wordml/symex" mc:Ignorable="w14 w15 w16se">
   <w:docDefaults>
     <w:rPrDefault>
       <w:rPr>
@@ -7391,7 +7853,7 @@
       </w:pPr>
     </w:pPrDefault>
   </w:docDefaults>
-  <w:latentStyles w:defLockedState="0" w:defUIPriority="99" w:defSemiHidden="0" w:defUnhideWhenUsed="0" w:defQFormat="0" w:count="371">
+  <w:latentStyles w:defLockedState="0" w:defUIPriority="99" w:defSemiHidden="0" w:defUnhideWhenUsed="0" w:defQFormat="0" w:count="372">
     <w:lsdException w:name="Normal" w:uiPriority="0" w:qFormat="1"/>
     <w:lsdException w:name="heading 1" w:uiPriority="9" w:qFormat="1"/>
     <w:lsdException w:name="heading 2" w:semiHidden="1" w:uiPriority="9" w:unhideWhenUsed="1" w:qFormat="1"/>
@@ -7497,7 +7959,6 @@
     <w:lsdException w:name="HTML Sample" w:semiHidden="1" w:unhideWhenUsed="1"/>
     <w:lsdException w:name="HTML Typewriter" w:semiHidden="1" w:unhideWhenUsed="1"/>
     <w:lsdException w:name="HTML Variable" w:semiHidden="1" w:unhideWhenUsed="1"/>
-    <w:lsdException w:name="Normal Table" w:semiHidden="1" w:unhideWhenUsed="1"/>
     <w:lsdException w:name="annotation subject" w:semiHidden="1" w:unhideWhenUsed="1"/>
     <w:lsdException w:name="No List" w:semiHidden="1" w:unhideWhenUsed="1"/>
     <w:lsdException w:name="Outline List 1" w:semiHidden="1" w:unhideWhenUsed="1"/>
@@ -7544,10 +8005,8 @@
     <w:lsdException w:name="Table Subtle 2" w:semiHidden="1" w:unhideWhenUsed="1"/>
     <w:lsdException w:name="Table Web 1" w:semiHidden="1" w:unhideWhenUsed="1"/>
     <w:lsdException w:name="Table Web 2" w:semiHidden="1" w:unhideWhenUsed="1"/>
-    <w:lsdException w:name="Table Web 3" w:semiHidden="1" w:unhideWhenUsed="1"/>
     <w:lsdException w:name="Balloon Text" w:semiHidden="1" w:unhideWhenUsed="1"/>
     <w:lsdException w:name="Table Grid" w:uiPriority="39"/>
-    <w:lsdException w:name="Table Theme" w:semiHidden="1" w:unhideWhenUsed="1"/>
     <w:lsdException w:name="Placeholder Text" w:semiHidden="1"/>
     <w:lsdException w:name="No Spacing" w:uiPriority="1" w:qFormat="1"/>
     <w:lsdException w:name="Light Shading" w:uiPriority="60"/>
@@ -7763,6 +8222,7 @@
     <w:lsdException w:name="List Table 5 Dark Accent 6" w:uiPriority="50"/>
     <w:lsdException w:name="List Table 6 Colorful Accent 6" w:uiPriority="51"/>
     <w:lsdException w:name="List Table 7 Colorful Accent 6" w:uiPriority="52"/>
+    <w:lsdException w:name="Mention" w:semiHidden="1" w:unhideWhenUsed="1"/>
   </w:latentStyles>
   <w:style w:type="paragraph" w:default="1" w:styleId="Normal">
     <w:name w:val="Normal"/>
@@ -7811,7 +8271,7 @@
 </file>
 
 <file path=word/glossary/webSettings.xml><?xml version="1.0" encoding="utf-8"?>
-<w:webSettings xmlns:mc="http://schemas.openxmlformats.org/markup-compatibility/2006" xmlns:r="http://schemas.openxmlformats.org/officeDocument/2006/relationships" xmlns:w="http://schemas.openxmlformats.org/wordprocessingml/2006/main" xmlns:w14="http://schemas.microsoft.com/office/word/2010/wordml" xmlns:w15="http://schemas.microsoft.com/office/word/2012/wordml" mc:Ignorable="w14 w15">
+<w:webSettings xmlns:mc="http://schemas.openxmlformats.org/markup-compatibility/2006" xmlns:r="http://schemas.openxmlformats.org/officeDocument/2006/relationships" xmlns:w="http://schemas.openxmlformats.org/wordprocessingml/2006/main" xmlns:w14="http://schemas.microsoft.com/office/word/2010/wordml" xmlns:w15="http://schemas.microsoft.com/office/word/2012/wordml" xmlns:w16se="http://schemas.microsoft.com/office/word/2015/wordml/symex" mc:Ignorable="w14 w15 w16se">
   <w:optimizeForBrowser/>
   <w:allowPNG/>
 </w:webSettings>
@@ -8083,7 +8543,7 @@
 </file>
 
 <file path=customXml/itemProps1.xml><?xml version="1.0" encoding="utf-8"?>
-<ds:datastoreItem xmlns:ds="http://schemas.openxmlformats.org/officeDocument/2006/customXml" ds:itemID="{49A14868-87D8-41EE-A786-4304460D6E1B}">
+<ds:datastoreItem xmlns:ds="http://schemas.openxmlformats.org/officeDocument/2006/customXml" ds:itemID="{A0C9C433-7665-4CC2-89B8-00E38BED607E}">
   <ds:schemaRefs>
     <ds:schemaRef ds:uri="http://schemas.openxmlformats.org/officeDocument/2006/bibliography"/>
   </ds:schemaRefs>

</xml_diff>